<commit_message>
planning aangepast en verbeterd, bij projectvoorstel het WBS bijgevoegd
</commit_message>
<xml_diff>
--- a/Documenten/Projectvoorstel.docx
+++ b/Documenten/Projectvoorstel.docx
@@ -102,301 +102,1089 @@
       </w:pPr>
       <w:proofErr w:type="spellStart"/>
       <w:r>
-        <w:t>Bedrijfs</w:t>
+        <w:t>Bedrijfsgefocust</w:t>
+      </w:r>
+      <w:proofErr w:type="spellEnd"/>
+    </w:p>
+    <w:p>
+      <w:pPr>
+        <w:pStyle w:val="Lijstalinea"/>
+        <w:numPr>
+          <w:ilvl w:val="0"/>
+          <w:numId w:val="1"/>
+        </w:numPr>
+      </w:pPr>
+      <w:r>
+        <w:t>H</w:t>
+      </w:r>
+      <w:r>
+        <w:t>ttps</w:t>
+      </w:r>
+    </w:p>
+    <w:p>
+      <w:pPr>
+        <w:pStyle w:val="Lijstalinea"/>
+        <w:numPr>
+          <w:ilvl w:val="0"/>
+          <w:numId w:val="1"/>
+        </w:numPr>
+      </w:pPr>
+      <w:r>
+        <w:t>Redundant (niet offline wanneer er zich een probleem voordoet)</w:t>
+      </w:r>
+    </w:p>
+    <w:p>
+      <w:pPr>
+        <w:pStyle w:val="Lijstalinea"/>
+        <w:numPr>
+          <w:ilvl w:val="0"/>
+          <w:numId w:val="1"/>
+        </w:numPr>
+      </w:pPr>
+      <w:r>
+        <w:t>Aparte fileserver</w:t>
+      </w:r>
+    </w:p>
+    <w:p>
+      <w:pPr>
+        <w:pStyle w:val="Lijstalinea"/>
+        <w:numPr>
+          <w:ilvl w:val="0"/>
+          <w:numId w:val="1"/>
+        </w:numPr>
+      </w:pPr>
+      <w:r>
+        <w:t xml:space="preserve">Voor mobiel en </w:t>
+      </w:r>
+      <w:r>
+        <w:t>desktop</w:t>
+      </w:r>
+      <w:r>
+        <w:t xml:space="preserve"> gebruik</w:t>
+      </w:r>
+    </w:p>
+    <w:p>
+      <w:pPr>
+        <w:pStyle w:val="Lijstalinea"/>
+        <w:numPr>
+          <w:ilvl w:val="0"/>
+          <w:numId w:val="1"/>
+        </w:numPr>
+      </w:pPr>
+      <w:r>
+        <w:t>Verschillende rechten aan de hand van de functie in het bedrijf</w:t>
+      </w:r>
+    </w:p>
+    <w:p>
+      <w:pPr>
+        <w:pStyle w:val="Lijstalinea"/>
+        <w:numPr>
+          <w:ilvl w:val="0"/>
+          <w:numId w:val="1"/>
+        </w:numPr>
+      </w:pPr>
+      <w:r>
+        <w:t xml:space="preserve">Interne </w:t>
+      </w:r>
+      <w:r>
+        <w:t>communicatie</w:t>
+      </w:r>
+    </w:p>
+    <w:p>
+      <w:pPr>
+        <w:pStyle w:val="Lijstalinea"/>
+        <w:numPr>
+          <w:ilvl w:val="0"/>
+          <w:numId w:val="1"/>
+        </w:numPr>
+      </w:pPr>
+      <w:r>
+        <w:t>Inlog badge om te zien wie in het bedrijf aanwezig is</w:t>
+      </w:r>
+    </w:p>
+    <w:p>
+      <w:pPr>
+        <w:pStyle w:val="Lijstalinea"/>
+        <w:numPr>
+          <w:ilvl w:val="0"/>
+          <w:numId w:val="1"/>
+        </w:numPr>
+      </w:pPr>
+      <w:r>
+        <w:t>Statistieken</w:t>
+      </w:r>
+      <w:r>
+        <w:t xml:space="preserve"> over de werknemers en het bedrijf</w:t>
+      </w:r>
+    </w:p>
+    <w:p>
+      <w:r>
+        <w:t>We zijn ons er ook van bewust dat misschien niet al deze features haalbaar zijn dus gaan we eerst de basis perfectioneren voordat we uitbreidingen toevoegen.</w:t>
+      </w:r>
+    </w:p>
+    <w:p/>
+    <w:p>
+      <w:pPr>
+        <w:pStyle w:val="Kop1"/>
+        <w:rPr>
+          <w:u w:val="single"/>
+        </w:rPr>
+      </w:pPr>
+      <w:r>
+        <w:rPr>
+          <w:u w:val="single"/>
+        </w:rPr>
+        <w:t>Projectplan:</w:t>
+      </w:r>
+      <w:r>
+        <w:rPr>
+          <w:u w:val="single"/>
+        </w:rPr>
+        <w:t xml:space="preserve"> (Zie planning in bijlage)</w:t>
+      </w:r>
+    </w:p>
+    <w:p>
+      <w:pPr>
+        <w:pStyle w:val="Lijstalinea"/>
+        <w:numPr>
+          <w:ilvl w:val="0"/>
+          <w:numId w:val="1"/>
+        </w:numPr>
+      </w:pPr>
+      <w:r>
+        <w:t xml:space="preserve">Pagina’s uittekenen in </w:t>
+      </w:r>
+      <w:proofErr w:type="spellStart"/>
+      <w:r>
+        <w:t>visio</w:t>
+      </w:r>
+      <w:proofErr w:type="spellEnd"/>
+    </w:p>
+    <w:p>
+      <w:pPr>
+        <w:pStyle w:val="Lijstalinea"/>
+        <w:numPr>
+          <w:ilvl w:val="0"/>
+          <w:numId w:val="1"/>
+        </w:numPr>
+      </w:pPr>
+      <w:r>
+        <w:t>Er-</w:t>
+      </w:r>
+      <w:proofErr w:type="spellStart"/>
+      <w:r>
+        <w:t>diagramma</w:t>
+      </w:r>
+      <w:proofErr w:type="spellEnd"/>
+      <w:r>
+        <w:t xml:space="preserve"> tekenen + omvormen naar tabellen</w:t>
+      </w:r>
+    </w:p>
+    <w:p>
+      <w:pPr>
+        <w:pStyle w:val="Lijstalinea"/>
+        <w:numPr>
+          <w:ilvl w:val="0"/>
+          <w:numId w:val="1"/>
+        </w:numPr>
+      </w:pPr>
+      <w:r>
+        <w:t>Query’s schrijven om de databank te vullen</w:t>
+      </w:r>
+    </w:p>
+    <w:p>
+      <w:pPr>
+        <w:pStyle w:val="Lijstalinea"/>
+        <w:numPr>
+          <w:ilvl w:val="0"/>
+          <w:numId w:val="1"/>
+        </w:numPr>
+      </w:pPr>
+      <w:r>
+        <w:t>Basis van de sociaalnetwerksite maken</w:t>
+      </w:r>
+    </w:p>
+    <w:p>
+      <w:pPr>
+        <w:pStyle w:val="Lijstalinea"/>
+        <w:numPr>
+          <w:ilvl w:val="0"/>
+          <w:numId w:val="1"/>
+        </w:numPr>
+      </w:pPr>
+      <w:r>
+        <w:t xml:space="preserve">Sociaalnetwerksite testen voor mobiel gebruik, bugs, </w:t>
+      </w:r>
+      <w:proofErr w:type="gramStart"/>
+      <w:r>
+        <w:t>security,…</w:t>
+      </w:r>
+      <w:proofErr w:type="gramEnd"/>
+    </w:p>
+    <w:p>
+      <w:pPr>
+        <w:pStyle w:val="Lijstalinea"/>
+        <w:numPr>
+          <w:ilvl w:val="0"/>
+          <w:numId w:val="1"/>
+        </w:numPr>
+      </w:pPr>
+      <w:r>
+        <w:t>U</w:t>
+      </w:r>
+      <w:r>
+        <w:t xml:space="preserve">ittesten op 2 servers </w:t>
+      </w:r>
+      <w:proofErr w:type="spellStart"/>
+      <w:r>
+        <w:t>geinitialiseerd</w:t>
+      </w:r>
+      <w:proofErr w:type="spellEnd"/>
+      <w:r>
+        <w:t xml:space="preserve"> tot webserver</w:t>
+      </w:r>
+    </w:p>
+    <w:p>
+      <w:pPr>
+        <w:pStyle w:val="Lijstalinea"/>
+        <w:numPr>
+          <w:ilvl w:val="0"/>
+          <w:numId w:val="1"/>
+        </w:numPr>
+      </w:pPr>
+      <w:r>
+        <w:t>Zorgen dat dit redundant werkt</w:t>
+      </w:r>
+    </w:p>
+    <w:p>
+      <w:pPr>
+        <w:pStyle w:val="Lijstalinea"/>
+        <w:numPr>
+          <w:ilvl w:val="0"/>
+          <w:numId w:val="1"/>
+        </w:numPr>
+      </w:pPr>
+      <w:r>
+        <w:t>Fileserver toevoegen waarin men intern bestanden kan delen</w:t>
+      </w:r>
+    </w:p>
+    <w:p>
+      <w:pPr>
+        <w:pStyle w:val="Lijstalinea"/>
+        <w:numPr>
+          <w:ilvl w:val="0"/>
+          <w:numId w:val="1"/>
+        </w:numPr>
+      </w:pPr>
+      <w:r>
+        <w:t>Zorgen dat dit alles veilig gebeurd</w:t>
+      </w:r>
+    </w:p>
+    <w:p>
+      <w:pPr>
+        <w:pStyle w:val="Lijstalinea"/>
+        <w:numPr>
+          <w:ilvl w:val="0"/>
+          <w:numId w:val="1"/>
+        </w:numPr>
+      </w:pPr>
+      <w:r>
+        <w:t>Inlog badge idee uitwerken</w:t>
+      </w:r>
+    </w:p>
+    <w:p>
+      <w:r>
+        <w:br w:type="page"/>
+      </w:r>
+    </w:p>
+    <w:p>
+      <w:pPr>
+        <w:pStyle w:val="Titel"/>
+        <w:rPr>
+          <w:lang w:val="en-US"/>
+        </w:rPr>
+      </w:pPr>
+      <w:r>
+        <w:rPr>
+          <w:lang w:val="en-US"/>
+        </w:rPr>
+        <w:lastRenderedPageBreak/>
+        <w:t>Work breakdown structure</w:t>
+      </w:r>
+    </w:p>
+    <w:p>
+      <w:pPr>
+        <w:rPr>
+          <w:lang w:val="en-US"/>
+        </w:rPr>
+      </w:pPr>
+    </w:p>
+    <w:p>
+      <w:pPr>
+        <w:pStyle w:val="Lijstalinea"/>
+        <w:numPr>
+          <w:ilvl w:val="0"/>
+          <w:numId w:val="2"/>
+        </w:numPr>
+        <w:rPr>
+          <w:lang w:val="en-US"/>
+        </w:rPr>
+      </w:pPr>
+      <w:r>
+        <w:rPr>
+          <w:lang w:val="en-US"/>
+        </w:rPr>
+        <w:t>File server</w:t>
+      </w:r>
+    </w:p>
+    <w:p>
+      <w:pPr>
+        <w:pStyle w:val="Lijstalinea"/>
+        <w:numPr>
+          <w:ilvl w:val="1"/>
+          <w:numId w:val="2"/>
+        </w:numPr>
+        <w:rPr>
+          <w:lang w:val="en-US"/>
+        </w:rPr>
+      </w:pPr>
+      <w:r>
+        <w:rPr>
+          <w:lang w:val="en-US"/>
+        </w:rPr>
+        <w:t xml:space="preserve">Server </w:t>
+      </w:r>
+      <w:proofErr w:type="spellStart"/>
+      <w:r>
+        <w:rPr>
+          <w:lang w:val="en-US"/>
+        </w:rPr>
+        <w:t>opzetten</w:t>
+      </w:r>
+      <w:proofErr w:type="spellEnd"/>
+    </w:p>
+    <w:p>
+      <w:pPr>
+        <w:pStyle w:val="Lijstalinea"/>
+        <w:numPr>
+          <w:ilvl w:val="2"/>
+          <w:numId w:val="2"/>
+        </w:numPr>
+        <w:rPr>
+          <w:lang w:val="en-US"/>
+        </w:rPr>
+      </w:pPr>
+      <w:r>
+        <w:rPr>
+          <w:lang w:val="en-US"/>
+        </w:rPr>
+        <w:t xml:space="preserve">Operating system </w:t>
+      </w:r>
+      <w:proofErr w:type="spellStart"/>
+      <w:r>
+        <w:rPr>
+          <w:lang w:val="en-US"/>
+        </w:rPr>
+        <w:t>instaleren</w:t>
+      </w:r>
+      <w:proofErr w:type="spellEnd"/>
+    </w:p>
+    <w:p>
+      <w:pPr>
+        <w:pStyle w:val="Lijstalinea"/>
+        <w:numPr>
+          <w:ilvl w:val="2"/>
+          <w:numId w:val="2"/>
+        </w:numPr>
+        <w:rPr>
+          <w:lang w:val="en-US"/>
+        </w:rPr>
+      </w:pPr>
+      <w:r>
+        <w:rPr>
+          <w:lang w:val="en-US"/>
+        </w:rPr>
+        <w:t xml:space="preserve"> </w:t>
+      </w:r>
+      <w:proofErr w:type="spellStart"/>
+      <w:r>
+        <w:rPr>
+          <w:lang w:val="en-US"/>
+        </w:rPr>
+        <w:t>Applicaties</w:t>
+      </w:r>
+      <w:proofErr w:type="spellEnd"/>
+      <w:r>
+        <w:rPr>
+          <w:lang w:val="en-US"/>
+        </w:rPr>
+        <w:t xml:space="preserve"> </w:t>
+      </w:r>
+      <w:proofErr w:type="spellStart"/>
+      <w:r>
+        <w:rPr>
+          <w:lang w:val="en-US"/>
+        </w:rPr>
+        <w:t>installeren</w:t>
+      </w:r>
+      <w:proofErr w:type="spellEnd"/>
+    </w:p>
+    <w:p>
+      <w:pPr>
+        <w:pStyle w:val="Lijstalinea"/>
+        <w:numPr>
+          <w:ilvl w:val="1"/>
+          <w:numId w:val="2"/>
+        </w:numPr>
+        <w:rPr>
+          <w:lang w:val="en-US"/>
+        </w:rPr>
+      </w:pPr>
+      <w:proofErr w:type="spellStart"/>
+      <w:r>
+        <w:rPr>
+          <w:lang w:val="en-US"/>
+        </w:rPr>
+        <w:t>Netwerk</w:t>
+      </w:r>
+      <w:proofErr w:type="spellEnd"/>
+      <w:r>
+        <w:rPr>
+          <w:lang w:val="en-US"/>
+        </w:rPr>
+        <w:t xml:space="preserve"> </w:t>
+      </w:r>
+      <w:proofErr w:type="spellStart"/>
+      <w:r>
+        <w:rPr>
+          <w:lang w:val="en-US"/>
+        </w:rPr>
+        <w:t>instellen</w:t>
+      </w:r>
+      <w:proofErr w:type="spellEnd"/>
+    </w:p>
+    <w:p>
+      <w:pPr>
+        <w:pStyle w:val="Lijstalinea"/>
+        <w:numPr>
+          <w:ilvl w:val="1"/>
+          <w:numId w:val="2"/>
+        </w:numPr>
+        <w:rPr>
+          <w:lang w:val="en-US"/>
+        </w:rPr>
+      </w:pPr>
+      <w:r>
+        <w:rPr>
+          <w:lang w:val="en-US"/>
+        </w:rPr>
+        <w:t xml:space="preserve">Protocol </w:t>
+      </w:r>
+      <w:proofErr w:type="spellStart"/>
+      <w:r>
+        <w:rPr>
+          <w:lang w:val="en-US"/>
+        </w:rPr>
+        <w:t>kiezen</w:t>
+      </w:r>
+      <w:proofErr w:type="spellEnd"/>
+    </w:p>
+    <w:p>
+      <w:pPr>
+        <w:pStyle w:val="Lijstalinea"/>
+        <w:numPr>
+          <w:ilvl w:val="1"/>
+          <w:numId w:val="2"/>
+        </w:numPr>
+        <w:rPr>
+          <w:lang w:val="en-US"/>
+        </w:rPr>
+      </w:pPr>
+      <w:proofErr w:type="spellStart"/>
+      <w:r>
+        <w:rPr>
+          <w:lang w:val="en-US"/>
+        </w:rPr>
+        <w:t>Koppelen</w:t>
+      </w:r>
+      <w:proofErr w:type="spellEnd"/>
+      <w:r>
+        <w:rPr>
+          <w:lang w:val="en-US"/>
+        </w:rPr>
+        <w:t xml:space="preserve"> met webserver</w:t>
+      </w:r>
+    </w:p>
+    <w:p>
+      <w:pPr>
+        <w:pStyle w:val="Lijstalinea"/>
+        <w:numPr>
+          <w:ilvl w:val="0"/>
+          <w:numId w:val="2"/>
+        </w:numPr>
+        <w:rPr>
+          <w:lang w:val="en-US"/>
+        </w:rPr>
+      </w:pPr>
+      <w:r>
+        <w:rPr>
+          <w:lang w:val="en-US"/>
+        </w:rPr>
+        <w:t>Webserver</w:t>
+      </w:r>
+    </w:p>
+    <w:p>
+      <w:pPr>
+        <w:pStyle w:val="Lijstalinea"/>
+        <w:numPr>
+          <w:ilvl w:val="1"/>
+          <w:numId w:val="2"/>
+        </w:numPr>
+        <w:rPr>
+          <w:lang w:val="en-US"/>
+        </w:rPr>
+      </w:pPr>
+      <w:r>
+        <w:rPr>
+          <w:lang w:val="en-US"/>
+        </w:rPr>
+        <w:t xml:space="preserve">Server </w:t>
+      </w:r>
+      <w:proofErr w:type="spellStart"/>
+      <w:r>
+        <w:rPr>
+          <w:lang w:val="en-US"/>
+        </w:rPr>
+        <w:t>opzetten</w:t>
+      </w:r>
+      <w:proofErr w:type="spellEnd"/>
+    </w:p>
+    <w:p>
+      <w:pPr>
+        <w:pStyle w:val="Lijstalinea"/>
+        <w:numPr>
+          <w:ilvl w:val="2"/>
+          <w:numId w:val="2"/>
+        </w:numPr>
+        <w:rPr>
+          <w:lang w:val="en-US"/>
+        </w:rPr>
+      </w:pPr>
+      <w:r>
+        <w:rPr>
+          <w:lang w:val="en-US"/>
+        </w:rPr>
+        <w:t xml:space="preserve"> Operating system </w:t>
+      </w:r>
+      <w:proofErr w:type="spellStart"/>
+      <w:r>
+        <w:rPr>
+          <w:lang w:val="en-US"/>
+        </w:rPr>
+        <w:t>instaleren</w:t>
+      </w:r>
+      <w:proofErr w:type="spellEnd"/>
+    </w:p>
+    <w:p>
+      <w:pPr>
+        <w:pStyle w:val="Lijstalinea"/>
+        <w:numPr>
+          <w:ilvl w:val="2"/>
+          <w:numId w:val="2"/>
+        </w:numPr>
+        <w:rPr>
+          <w:lang w:val="en-US"/>
+        </w:rPr>
+      </w:pPr>
+      <w:r>
+        <w:rPr>
+          <w:lang w:val="en-US"/>
+        </w:rPr>
+        <w:t xml:space="preserve"> </w:t>
+      </w:r>
+      <w:proofErr w:type="spellStart"/>
+      <w:r>
+        <w:rPr>
+          <w:lang w:val="en-US"/>
+        </w:rPr>
+        <w:t>Applicaties</w:t>
+      </w:r>
+      <w:proofErr w:type="spellEnd"/>
+      <w:r>
+        <w:rPr>
+          <w:lang w:val="en-US"/>
+        </w:rPr>
+        <w:t xml:space="preserve"> </w:t>
+      </w:r>
+      <w:proofErr w:type="spellStart"/>
+      <w:r>
+        <w:rPr>
+          <w:lang w:val="en-US"/>
+        </w:rPr>
+        <w:t>installeren</w:t>
+      </w:r>
+      <w:proofErr w:type="spellEnd"/>
+    </w:p>
+    <w:p>
+      <w:pPr>
+        <w:pStyle w:val="Lijstalinea"/>
+        <w:numPr>
+          <w:ilvl w:val="1"/>
+          <w:numId w:val="2"/>
+        </w:numPr>
+        <w:rPr>
+          <w:lang w:val="en-US"/>
+        </w:rPr>
+      </w:pPr>
+      <w:proofErr w:type="spellStart"/>
+      <w:r>
+        <w:rPr>
+          <w:lang w:val="en-US"/>
+        </w:rPr>
+        <w:t>Netwerk</w:t>
+      </w:r>
+      <w:proofErr w:type="spellEnd"/>
+      <w:r>
+        <w:rPr>
+          <w:lang w:val="en-US"/>
+        </w:rPr>
+        <w:t xml:space="preserve"> </w:t>
+      </w:r>
+      <w:proofErr w:type="spellStart"/>
+      <w:r>
+        <w:rPr>
+          <w:lang w:val="en-US"/>
+        </w:rPr>
+        <w:t>instellen</w:t>
+      </w:r>
+      <w:proofErr w:type="spellEnd"/>
+    </w:p>
+    <w:p>
+      <w:pPr>
+        <w:pStyle w:val="Lijstalinea"/>
+        <w:numPr>
+          <w:ilvl w:val="1"/>
+          <w:numId w:val="2"/>
+        </w:numPr>
+        <w:rPr>
+          <w:lang w:val="en-US"/>
+        </w:rPr>
+      </w:pPr>
+      <w:proofErr w:type="spellStart"/>
+      <w:r>
+        <w:rPr>
+          <w:lang w:val="en-US"/>
+        </w:rPr>
+        <w:t>Koppelen</w:t>
+      </w:r>
+      <w:proofErr w:type="spellEnd"/>
+      <w:r>
+        <w:rPr>
+          <w:lang w:val="en-US"/>
+        </w:rPr>
+        <w:t xml:space="preserve"> met file server</w:t>
+      </w:r>
+    </w:p>
+    <w:p>
+      <w:pPr>
+        <w:pStyle w:val="Lijstalinea"/>
+        <w:numPr>
+          <w:ilvl w:val="1"/>
+          <w:numId w:val="2"/>
+        </w:numPr>
+      </w:pPr>
+      <w:r>
+        <w:t>Manier vinden om via webserver in fileserver bestanden op te halen</w:t>
+      </w:r>
+    </w:p>
+    <w:p>
+      <w:pPr>
+        <w:pStyle w:val="Lijstalinea"/>
+        <w:numPr>
+          <w:ilvl w:val="0"/>
+          <w:numId w:val="2"/>
+        </w:numPr>
+        <w:rPr>
+          <w:lang w:val="en-US"/>
+        </w:rPr>
+      </w:pPr>
+      <w:r>
+        <w:rPr>
+          <w:lang w:val="en-US"/>
+        </w:rPr>
+        <w:t>Redundancy</w:t>
+      </w:r>
+      <w:r>
+        <w:rPr>
+          <w:lang w:val="en-US"/>
+        </w:rPr>
+        <w:t xml:space="preserve"> (extra)</w:t>
+      </w:r>
+    </w:p>
+    <w:p>
+      <w:pPr>
+        <w:pStyle w:val="Lijstalinea"/>
+        <w:numPr>
+          <w:ilvl w:val="1"/>
+          <w:numId w:val="2"/>
+        </w:numPr>
+      </w:pPr>
+      <w:r>
+        <w:t>2 servers met dezelfde applicatie (virtueel)</w:t>
+      </w:r>
+    </w:p>
+    <w:p>
+      <w:pPr>
+        <w:pStyle w:val="Lijstalinea"/>
+        <w:numPr>
+          <w:ilvl w:val="1"/>
+          <w:numId w:val="2"/>
+        </w:numPr>
+      </w:pPr>
+      <w:r>
+        <w:t>L</w:t>
       </w:r>
       <w:bookmarkStart w:id="0" w:name="_GoBack"/>
       <w:bookmarkEnd w:id="0"/>
       <w:r>
-        <w:t>gefocust</w:t>
-      </w:r>
-      <w:proofErr w:type="spellEnd"/>
-    </w:p>
-    <w:p>
-      <w:pPr>
-        <w:pStyle w:val="Lijstalinea"/>
-        <w:numPr>
-          <w:ilvl w:val="0"/>
-          <w:numId w:val="1"/>
-        </w:numPr>
-      </w:pPr>
-      <w:r>
-        <w:t>H</w:t>
-      </w:r>
-      <w:r>
-        <w:t>ttps</w:t>
-      </w:r>
-    </w:p>
-    <w:p>
-      <w:pPr>
-        <w:pStyle w:val="Lijstalinea"/>
-        <w:numPr>
-          <w:ilvl w:val="0"/>
-          <w:numId w:val="1"/>
-        </w:numPr>
-      </w:pPr>
-      <w:r>
-        <w:t>Redundant (niet offline wanneer er zich een probleem voordoet)</w:t>
-      </w:r>
-    </w:p>
-    <w:p>
-      <w:pPr>
-        <w:pStyle w:val="Lijstalinea"/>
-        <w:numPr>
-          <w:ilvl w:val="0"/>
-          <w:numId w:val="1"/>
-        </w:numPr>
-      </w:pPr>
-      <w:r>
-        <w:t>Aparte fileserver</w:t>
-      </w:r>
-    </w:p>
-    <w:p>
-      <w:pPr>
-        <w:pStyle w:val="Lijstalinea"/>
-        <w:numPr>
-          <w:ilvl w:val="0"/>
-          <w:numId w:val="1"/>
-        </w:numPr>
-      </w:pPr>
-      <w:r>
-        <w:t xml:space="preserve">Voor mobiel en </w:t>
-      </w:r>
-      <w:r>
-        <w:t>desktop</w:t>
-      </w:r>
-      <w:r>
-        <w:t xml:space="preserve"> gebruik</w:t>
-      </w:r>
-    </w:p>
-    <w:p>
-      <w:pPr>
-        <w:pStyle w:val="Lijstalinea"/>
-        <w:numPr>
-          <w:ilvl w:val="0"/>
-          <w:numId w:val="1"/>
-        </w:numPr>
-      </w:pPr>
-      <w:r>
-        <w:t>Verschillende rechten aan de hand van de functie in het bedrijf</w:t>
-      </w:r>
-    </w:p>
-    <w:p>
-      <w:pPr>
-        <w:pStyle w:val="Lijstalinea"/>
-        <w:numPr>
-          <w:ilvl w:val="0"/>
-          <w:numId w:val="1"/>
-        </w:numPr>
-      </w:pPr>
-      <w:r>
-        <w:t xml:space="preserve">Interne </w:t>
-      </w:r>
-      <w:r>
-        <w:t>communicatie</w:t>
-      </w:r>
-    </w:p>
-    <w:p>
-      <w:pPr>
-        <w:pStyle w:val="Lijstalinea"/>
-        <w:numPr>
-          <w:ilvl w:val="0"/>
-          <w:numId w:val="1"/>
-        </w:numPr>
-      </w:pPr>
-      <w:r>
-        <w:t>Inlog badge om te zien wie in het bedrijf aanwezig is</w:t>
-      </w:r>
-    </w:p>
-    <w:p>
-      <w:pPr>
-        <w:pStyle w:val="Lijstalinea"/>
-        <w:numPr>
-          <w:ilvl w:val="0"/>
-          <w:numId w:val="1"/>
-        </w:numPr>
-      </w:pPr>
-      <w:r>
-        <w:t>Statistieken</w:t>
-      </w:r>
-      <w:r>
-        <w:t xml:space="preserve"> over de werknemers en het bedrijf</w:t>
-      </w:r>
-    </w:p>
-    <w:p>
-      <w:r>
-        <w:t>We zijn ons er ook van bewust dat misschien niet al deze features haalbaar zijn dus gaan we eerst de basis perfectioneren voordat we uitbreidingen toevoegen.</w:t>
+        <w:t>oadbalancer</w:t>
+      </w:r>
+    </w:p>
+    <w:p>
+      <w:pPr>
+        <w:pStyle w:val="Lijstalinea"/>
+        <w:numPr>
+          <w:ilvl w:val="1"/>
+          <w:numId w:val="2"/>
+        </w:numPr>
+      </w:pPr>
+      <w:r>
+        <w:t>Meerdere switches en netwerkkaarten instellen</w:t>
+      </w:r>
+    </w:p>
+    <w:p>
+      <w:pPr>
+        <w:pStyle w:val="Lijstalinea"/>
+        <w:numPr>
+          <w:ilvl w:val="1"/>
+          <w:numId w:val="2"/>
+        </w:numPr>
+      </w:pPr>
+      <w:r>
+        <w:t>Voeding redundant maken</w:t>
+      </w:r>
+    </w:p>
+    <w:p>
+      <w:pPr>
+        <w:pStyle w:val="Lijstalinea"/>
+        <w:numPr>
+          <w:ilvl w:val="0"/>
+          <w:numId w:val="2"/>
+        </w:numPr>
+        <w:rPr>
+          <w:lang w:val="en-US"/>
+        </w:rPr>
+      </w:pPr>
+      <w:r>
+        <w:rPr>
+          <w:lang w:val="en-US"/>
+        </w:rPr>
+        <w:t>Security</w:t>
+      </w:r>
+    </w:p>
+    <w:p>
+      <w:pPr>
+        <w:pStyle w:val="Lijstalinea"/>
+        <w:numPr>
+          <w:ilvl w:val="1"/>
+          <w:numId w:val="2"/>
+        </w:numPr>
+        <w:rPr>
+          <w:lang w:val="en-US"/>
+        </w:rPr>
+      </w:pPr>
+      <w:r>
+        <w:rPr>
+          <w:lang w:val="en-US"/>
+        </w:rPr>
+        <w:t xml:space="preserve">https </w:t>
+      </w:r>
+      <w:proofErr w:type="spellStart"/>
+      <w:r>
+        <w:rPr>
+          <w:lang w:val="en-US"/>
+        </w:rPr>
+        <w:t>implementeren</w:t>
+      </w:r>
+      <w:proofErr w:type="spellEnd"/>
+    </w:p>
+    <w:p>
+      <w:pPr>
+        <w:pStyle w:val="Lijstalinea"/>
+        <w:numPr>
+          <w:ilvl w:val="0"/>
+          <w:numId w:val="2"/>
+        </w:numPr>
+        <w:rPr>
+          <w:lang w:val="en-US"/>
+        </w:rPr>
+      </w:pPr>
+      <w:r>
+        <w:rPr>
+          <w:lang w:val="en-US"/>
+        </w:rPr>
+        <w:t>Website (mobile + desktop)</w:t>
+      </w:r>
+    </w:p>
+    <w:p>
+      <w:pPr>
+        <w:pStyle w:val="Lijstalinea"/>
+        <w:numPr>
+          <w:ilvl w:val="1"/>
+          <w:numId w:val="2"/>
+        </w:numPr>
+        <w:rPr>
+          <w:lang w:val="en-US"/>
+        </w:rPr>
+      </w:pPr>
+      <w:proofErr w:type="spellStart"/>
+      <w:r>
+        <w:rPr>
+          <w:lang w:val="en-US"/>
+        </w:rPr>
+        <w:t>Pagina’s</w:t>
+      </w:r>
+      <w:proofErr w:type="spellEnd"/>
+      <w:r>
+        <w:rPr>
+          <w:lang w:val="en-US"/>
+        </w:rPr>
+        <w:t xml:space="preserve"> </w:t>
+      </w:r>
+      <w:proofErr w:type="spellStart"/>
+      <w:r>
+        <w:rPr>
+          <w:lang w:val="en-US"/>
+        </w:rPr>
+        <w:t>ontwerpen</w:t>
+      </w:r>
+      <w:proofErr w:type="spellEnd"/>
+    </w:p>
+    <w:p>
+      <w:pPr>
+        <w:pStyle w:val="Lijstalinea"/>
+        <w:numPr>
+          <w:ilvl w:val="2"/>
+          <w:numId w:val="2"/>
+        </w:numPr>
+        <w:rPr>
+          <w:lang w:val="en-US"/>
+        </w:rPr>
+      </w:pPr>
+      <w:r>
+        <w:rPr>
+          <w:lang w:val="en-US"/>
+        </w:rPr>
+        <w:t xml:space="preserve"> In </w:t>
+      </w:r>
+      <w:proofErr w:type="spellStart"/>
+      <w:r>
+        <w:rPr>
+          <w:lang w:val="en-US"/>
+        </w:rPr>
+        <w:t>visio</w:t>
+      </w:r>
+      <w:proofErr w:type="spellEnd"/>
+      <w:r>
+        <w:rPr>
+          <w:lang w:val="en-US"/>
+        </w:rPr>
+        <w:t xml:space="preserve"> het </w:t>
+      </w:r>
+      <w:proofErr w:type="spellStart"/>
+      <w:r>
+        <w:rPr>
+          <w:lang w:val="en-US"/>
+        </w:rPr>
+        <w:t>ontwerp</w:t>
+      </w:r>
+      <w:proofErr w:type="spellEnd"/>
+      <w:r>
+        <w:rPr>
+          <w:lang w:val="en-US"/>
+        </w:rPr>
+        <w:t xml:space="preserve"> </w:t>
+      </w:r>
+      <w:proofErr w:type="spellStart"/>
+      <w:r>
+        <w:rPr>
+          <w:lang w:val="en-US"/>
+        </w:rPr>
+        <w:t>maken</w:t>
+      </w:r>
+      <w:proofErr w:type="spellEnd"/>
+    </w:p>
+    <w:p>
+      <w:pPr>
+        <w:pStyle w:val="Lijstalinea"/>
+        <w:numPr>
+          <w:ilvl w:val="2"/>
+          <w:numId w:val="2"/>
+        </w:numPr>
+        <w:rPr>
+          <w:lang w:val="en-US"/>
+        </w:rPr>
+      </w:pPr>
+      <w:r>
+        <w:rPr>
+          <w:lang w:val="en-US"/>
+        </w:rPr>
+        <w:t xml:space="preserve"> In code </w:t>
+      </w:r>
+      <w:proofErr w:type="spellStart"/>
+      <w:r>
+        <w:rPr>
+          <w:lang w:val="en-US"/>
+        </w:rPr>
+        <w:t>omzetten</w:t>
+      </w:r>
+      <w:proofErr w:type="spellEnd"/>
+    </w:p>
+    <w:p>
+      <w:pPr>
+        <w:pStyle w:val="Lijstalinea"/>
+        <w:numPr>
+          <w:ilvl w:val="2"/>
+          <w:numId w:val="2"/>
+        </w:numPr>
+      </w:pPr>
+      <w:r>
+        <w:t xml:space="preserve"> Met </w:t>
+      </w:r>
+      <w:proofErr w:type="spellStart"/>
+      <w:r>
+        <w:t>php</w:t>
+      </w:r>
+      <w:proofErr w:type="spellEnd"/>
+      <w:r>
+        <w:t xml:space="preserve"> naar de fileserver de bestanden halen</w:t>
+      </w:r>
+    </w:p>
+    <w:p>
+      <w:pPr>
+        <w:pStyle w:val="Lijstalinea"/>
+        <w:numPr>
+          <w:ilvl w:val="0"/>
+          <w:numId w:val="2"/>
+        </w:numPr>
+        <w:rPr>
+          <w:lang w:val="en-US"/>
+        </w:rPr>
+      </w:pPr>
+      <w:r>
+        <w:rPr>
+          <w:lang w:val="en-US"/>
+        </w:rPr>
+        <w:t>Database</w:t>
+      </w:r>
+    </w:p>
+    <w:p>
+      <w:pPr>
+        <w:pStyle w:val="Lijstalinea"/>
+        <w:numPr>
+          <w:ilvl w:val="1"/>
+          <w:numId w:val="2"/>
+        </w:numPr>
+      </w:pPr>
+      <w:r>
+        <w:t>Bepalen welke info er word bijgehouden</w:t>
+      </w:r>
+    </w:p>
+    <w:p>
+      <w:pPr>
+        <w:pStyle w:val="Lijstalinea"/>
+        <w:numPr>
+          <w:ilvl w:val="1"/>
+          <w:numId w:val="2"/>
+        </w:numPr>
+      </w:pPr>
+      <w:r>
+        <w:t>ER-diagram opstellen</w:t>
+      </w:r>
+    </w:p>
+    <w:p>
+      <w:pPr>
+        <w:pStyle w:val="Lijstalinea"/>
+        <w:numPr>
+          <w:ilvl w:val="1"/>
+          <w:numId w:val="2"/>
+        </w:numPr>
+      </w:pPr>
+      <w:r>
+        <w:t>ER-diagram omzetten naar code</w:t>
+      </w:r>
+    </w:p>
+    <w:p>
+      <w:pPr>
+        <w:pStyle w:val="Lijstalinea"/>
+        <w:numPr>
+          <w:ilvl w:val="1"/>
+          <w:numId w:val="2"/>
+        </w:numPr>
+      </w:pPr>
+      <w:r>
+        <w:t>Database applicatie instellen</w:t>
+      </w:r>
+    </w:p>
+    <w:p>
+      <w:pPr>
+        <w:pStyle w:val="Lijstalinea"/>
+        <w:numPr>
+          <w:ilvl w:val="0"/>
+          <w:numId w:val="2"/>
+        </w:numPr>
+        <w:rPr>
+          <w:lang w:val="en-US"/>
+        </w:rPr>
+      </w:pPr>
+      <w:r>
+        <w:rPr>
+          <w:lang w:val="en-US"/>
+        </w:rPr>
+        <w:t>VPN</w:t>
+      </w:r>
+    </w:p>
+    <w:p>
+      <w:pPr>
+        <w:pStyle w:val="Lijstalinea"/>
+        <w:numPr>
+          <w:ilvl w:val="1"/>
+          <w:numId w:val="2"/>
+        </w:numPr>
+      </w:pPr>
+      <w:r>
+        <w:t>V</w:t>
+      </w:r>
+      <w:r>
+        <w:t>PN</w:t>
+      </w:r>
+      <w:r>
+        <w:t xml:space="preserve"> opzetten op de 2 servers zodat we vanuit thuis ook kunnen werken aan het project</w:t>
+      </w:r>
+    </w:p>
+    <w:p>
+      <w:pPr>
+        <w:pStyle w:val="Lijstalinea"/>
+        <w:numPr>
+          <w:ilvl w:val="1"/>
+          <w:numId w:val="2"/>
+        </w:numPr>
+      </w:pPr>
+      <w:r>
+        <w:t>VPN opzetten voor gebruikers</w:t>
       </w:r>
     </w:p>
     <w:p/>
-    <w:p>
-      <w:pPr>
-        <w:pStyle w:val="Kop1"/>
-        <w:rPr>
-          <w:u w:val="single"/>
-        </w:rPr>
-      </w:pPr>
-      <w:r>
-        <w:rPr>
-          <w:u w:val="single"/>
-        </w:rPr>
-        <w:t>Projectplan:</w:t>
-      </w:r>
-      <w:r>
-        <w:rPr>
-          <w:u w:val="single"/>
-        </w:rPr>
-        <w:t xml:space="preserve"> (Zie planning in bijlage)</w:t>
-      </w:r>
-    </w:p>
-    <w:p>
-      <w:pPr>
-        <w:pStyle w:val="Lijstalinea"/>
-        <w:numPr>
-          <w:ilvl w:val="0"/>
-          <w:numId w:val="1"/>
-        </w:numPr>
-      </w:pPr>
-      <w:r>
-        <w:t xml:space="preserve">Pagina’s uittekenen in </w:t>
-      </w:r>
-      <w:proofErr w:type="spellStart"/>
-      <w:r>
-        <w:t>visio</w:t>
-      </w:r>
-      <w:proofErr w:type="spellEnd"/>
-    </w:p>
-    <w:p>
-      <w:pPr>
-        <w:pStyle w:val="Lijstalinea"/>
-        <w:numPr>
-          <w:ilvl w:val="0"/>
-          <w:numId w:val="1"/>
-        </w:numPr>
-      </w:pPr>
-      <w:r>
-        <w:t>Er-</w:t>
-      </w:r>
-      <w:proofErr w:type="spellStart"/>
-      <w:r>
-        <w:t>diagramma</w:t>
-      </w:r>
-      <w:proofErr w:type="spellEnd"/>
-      <w:r>
-        <w:t xml:space="preserve"> tekenen + omvormen naar tabellen</w:t>
-      </w:r>
-    </w:p>
-    <w:p>
-      <w:pPr>
-        <w:pStyle w:val="Lijstalinea"/>
-        <w:numPr>
-          <w:ilvl w:val="0"/>
-          <w:numId w:val="1"/>
-        </w:numPr>
-      </w:pPr>
-      <w:r>
-        <w:t>Query’s schrijven om de databank te vullen</w:t>
-      </w:r>
-    </w:p>
-    <w:p>
-      <w:pPr>
-        <w:pStyle w:val="Lijstalinea"/>
-        <w:numPr>
-          <w:ilvl w:val="0"/>
-          <w:numId w:val="1"/>
-        </w:numPr>
-      </w:pPr>
-      <w:r>
-        <w:t>Basis van de sociaalnetwerksite maken</w:t>
-      </w:r>
-    </w:p>
-    <w:p>
-      <w:pPr>
-        <w:pStyle w:val="Lijstalinea"/>
-        <w:numPr>
-          <w:ilvl w:val="0"/>
-          <w:numId w:val="1"/>
-        </w:numPr>
-      </w:pPr>
-      <w:r>
-        <w:t xml:space="preserve">Sociaalnetwerksite testen voor mobiel gebruik, bugs, </w:t>
-      </w:r>
-      <w:proofErr w:type="gramStart"/>
-      <w:r>
-        <w:t>security,…</w:t>
-      </w:r>
-      <w:proofErr w:type="gramEnd"/>
-    </w:p>
-    <w:p>
-      <w:pPr>
-        <w:pStyle w:val="Lijstalinea"/>
-        <w:numPr>
-          <w:ilvl w:val="0"/>
-          <w:numId w:val="1"/>
-        </w:numPr>
-      </w:pPr>
-      <w:r>
-        <w:t>U</w:t>
-      </w:r>
-      <w:r>
-        <w:t xml:space="preserve">ittesten op 2 servers </w:t>
-      </w:r>
-      <w:proofErr w:type="spellStart"/>
-      <w:r>
-        <w:t>geinitialiseerd</w:t>
-      </w:r>
-      <w:proofErr w:type="spellEnd"/>
-      <w:r>
-        <w:t xml:space="preserve"> tot webserver</w:t>
-      </w:r>
-    </w:p>
-    <w:p>
-      <w:pPr>
-        <w:pStyle w:val="Lijstalinea"/>
-        <w:numPr>
-          <w:ilvl w:val="0"/>
-          <w:numId w:val="1"/>
-        </w:numPr>
-      </w:pPr>
-      <w:r>
-        <w:t>Zorgen dat dit redundant werkt</w:t>
-      </w:r>
-    </w:p>
-    <w:p>
-      <w:pPr>
-        <w:pStyle w:val="Lijstalinea"/>
-        <w:numPr>
-          <w:ilvl w:val="0"/>
-          <w:numId w:val="1"/>
-        </w:numPr>
-      </w:pPr>
-      <w:r>
-        <w:t>Fileserver toevoegen waarin men intern bestanden kan delen</w:t>
-      </w:r>
-    </w:p>
-    <w:p>
-      <w:pPr>
-        <w:pStyle w:val="Lijstalinea"/>
-        <w:numPr>
-          <w:ilvl w:val="0"/>
-          <w:numId w:val="1"/>
-        </w:numPr>
-      </w:pPr>
-      <w:r>
-        <w:t>Zorgen dat dit alles veilig gebeurd</w:t>
-      </w:r>
-    </w:p>
-    <w:p>
-      <w:pPr>
-        <w:pStyle w:val="Lijstalinea"/>
-        <w:numPr>
-          <w:ilvl w:val="0"/>
-          <w:numId w:val="1"/>
-        </w:numPr>
-      </w:pPr>
-      <w:r>
-        <w:t>Inlog badge idee uitwerken</w:t>
-      </w:r>
-    </w:p>
     <w:sectPr>
       <w:headerReference w:type="default" r:id="rId7"/>
       <w:pgSz w:w="11906" w:h="16838"/>
@@ -491,6 +1279,92 @@
 <file path=word/numbering.xml><?xml version="1.0" encoding="utf-8"?>
 <w:numbering xmlns:wpc="http://schemas.microsoft.com/office/word/2010/wordprocessingCanvas" xmlns:cx="http://schemas.microsoft.com/office/drawing/2014/chartex" xmlns:cx1="http://schemas.microsoft.com/office/drawing/2015/9/8/chartex" xmlns:cx2="http://schemas.microsoft.com/office/drawing/2015/10/21/chartex" xmlns:mc="http://schemas.openxmlformats.org/markup-compatibility/2006" xmlns:o="urn:schemas-microsoft-com:office:office" xmlns:r="http://schemas.openxmlformats.org/officeDocument/2006/relationships" xmlns:m="http://schemas.openxmlformats.org/officeDocument/2006/math" xmlns:v="urn:schemas-microsoft-com:vml" xmlns:wp14="http://schemas.microsoft.com/office/word/2010/wordprocessingDrawing" xmlns:wp="http://schemas.openxmlformats.org/drawingml/2006/wordprocessingDrawing" xmlns:w10="urn:schemas-microsoft-com:office:word" xmlns:w="http://schemas.openxmlformats.org/wordprocessingml/2006/main" xmlns:w14="http://schemas.microsoft.com/office/word/2010/wordml" xmlns:w15="http://schemas.microsoft.com/office/word/2012/wordml" xmlns:w16se="http://schemas.microsoft.com/office/word/2015/wordml/symex" xmlns:wpg="http://schemas.microsoft.com/office/word/2010/wordprocessingGroup" xmlns:wpi="http://schemas.microsoft.com/office/word/2010/wordprocessingInk" xmlns:wne="http://schemas.microsoft.com/office/word/2006/wordml" xmlns:wps="http://schemas.microsoft.com/office/word/2010/wordprocessingShape" mc:Ignorable="w14 w15 w16se wp14">
   <w:abstractNum w:abstractNumId="0" w15:restartNumberingAfterBreak="0">
+    <w:nsid w:val="57161CD1"/>
+    <w:multiLevelType w:val="multilevel"/>
+    <w:tmpl w:val="0813001F"/>
+    <w:lvl w:ilvl="0">
+      <w:start w:val="1"/>
+      <w:numFmt w:val="decimal"/>
+      <w:lvlText w:val="%1."/>
+      <w:lvlJc w:val="left"/>
+      <w:pPr>
+        <w:ind w:left="360" w:hanging="360"/>
+      </w:pPr>
+    </w:lvl>
+    <w:lvl w:ilvl="1">
+      <w:start w:val="1"/>
+      <w:numFmt w:val="decimal"/>
+      <w:lvlText w:val="%1.%2."/>
+      <w:lvlJc w:val="left"/>
+      <w:pPr>
+        <w:ind w:left="792" w:hanging="432"/>
+      </w:pPr>
+    </w:lvl>
+    <w:lvl w:ilvl="2">
+      <w:start w:val="1"/>
+      <w:numFmt w:val="decimal"/>
+      <w:lvlText w:val="%1.%2.%3."/>
+      <w:lvlJc w:val="left"/>
+      <w:pPr>
+        <w:ind w:left="1224" w:hanging="504"/>
+      </w:pPr>
+    </w:lvl>
+    <w:lvl w:ilvl="3">
+      <w:start w:val="1"/>
+      <w:numFmt w:val="decimal"/>
+      <w:lvlText w:val="%1.%2.%3.%4."/>
+      <w:lvlJc w:val="left"/>
+      <w:pPr>
+        <w:ind w:left="1728" w:hanging="648"/>
+      </w:pPr>
+    </w:lvl>
+    <w:lvl w:ilvl="4">
+      <w:start w:val="1"/>
+      <w:numFmt w:val="decimal"/>
+      <w:lvlText w:val="%1.%2.%3.%4.%5."/>
+      <w:lvlJc w:val="left"/>
+      <w:pPr>
+        <w:ind w:left="2232" w:hanging="792"/>
+      </w:pPr>
+    </w:lvl>
+    <w:lvl w:ilvl="5">
+      <w:start w:val="1"/>
+      <w:numFmt w:val="decimal"/>
+      <w:lvlText w:val="%1.%2.%3.%4.%5.%6."/>
+      <w:lvlJc w:val="left"/>
+      <w:pPr>
+        <w:ind w:left="2736" w:hanging="936"/>
+      </w:pPr>
+    </w:lvl>
+    <w:lvl w:ilvl="6">
+      <w:start w:val="1"/>
+      <w:numFmt w:val="decimal"/>
+      <w:lvlText w:val="%1.%2.%3.%4.%5.%6.%7."/>
+      <w:lvlJc w:val="left"/>
+      <w:pPr>
+        <w:ind w:left="3240" w:hanging="1080"/>
+      </w:pPr>
+    </w:lvl>
+    <w:lvl w:ilvl="7">
+      <w:start w:val="1"/>
+      <w:numFmt w:val="decimal"/>
+      <w:lvlText w:val="%1.%2.%3.%4.%5.%6.%7.%8."/>
+      <w:lvlJc w:val="left"/>
+      <w:pPr>
+        <w:ind w:left="3744" w:hanging="1224"/>
+      </w:pPr>
+    </w:lvl>
+    <w:lvl w:ilvl="8">
+      <w:start w:val="1"/>
+      <w:numFmt w:val="decimal"/>
+      <w:lvlText w:val="%1.%2.%3.%4.%5.%6.%7.%8.%9."/>
+      <w:lvlJc w:val="left"/>
+      <w:pPr>
+        <w:ind w:left="4320" w:hanging="1440"/>
+      </w:pPr>
+    </w:lvl>
+  </w:abstractNum>
+  <w:abstractNum w:abstractNumId="1" w15:restartNumberingAfterBreak="0">
     <w:nsid w:val="7BAF2A25"/>
     <w:multiLevelType w:val="hybridMultilevel"/>
     <w:tmpl w:val="110C53E8"/>
@@ -603,6 +1477,9 @@
     </w:lvl>
   </w:abstractNum>
   <w:num w:numId="1">
+    <w:abstractNumId w:val="1"/>
+  </w:num>
+  <w:num w:numId="2">
     <w:abstractNumId w:val="0"/>
   </w:num>
 </w:numbering>

</xml_diff>

<commit_message>
projectvoorstel een beetje aangapast en dingen toegevoegd
</commit_message>
<xml_diff>
--- a/Documenten/Projectvoorstel.docx
+++ b/Documenten/Projectvoorstel.docx
@@ -35,62 +35,93 @@
       <w:r>
         <w:t xml:space="preserve">We zochten een project dat we konden verwezenlijken met behulp van de leerstof die we al gezien hebben of nog gaan zien dit semester. De optie die ons hiervoor aangeraden werd was om ons project van het eerste jaar </w:t>
       </w:r>
+      <w:r>
+        <w:t>aan</w:t>
+      </w:r>
+      <w:r>
+        <w:t xml:space="preserve"> te passen en verbeteren </w:t>
+      </w:r>
+      <w:r>
+        <w:t xml:space="preserve">en met </w:t>
+      </w:r>
       <w:proofErr w:type="spellStart"/>
       <w:r>
-        <w:t>aant</w:t>
+        <w:t>redundancy</w:t>
       </w:r>
       <w:proofErr w:type="spellEnd"/>
       <w:r>
-        <w:t xml:space="preserve"> te passen en verbeteren </w:t>
-      </w:r>
-      <w:r>
-        <w:t xml:space="preserve">en met </w:t>
-      </w:r>
+        <w:t xml:space="preserve">. Op zich vonden we dit een goed idee maar wilden we toch iets innovatief doen dus kwamen we met het idee om een sociaalnetwerksite te maken gefocust </w:t>
+      </w:r>
+      <w:r>
+        <w:t>op voor gebruik in een bedrijf.</w:t>
+      </w:r>
+      <w:r>
+        <w:t xml:space="preserve"> We gaan ook terug vanaf nul beginnen want vorig jaar hebben we onze sociaalnetwerksite gemaakt zonder enige </w:t>
+      </w:r>
+      <w:r>
+        <w:t>PHP-kennis</w:t>
+      </w:r>
+      <w:r>
+        <w:t xml:space="preserve"> en we zijn het eens dat dit meer werk gaat zijn om dit aan te passen en dat een nieuwe website</w:t>
+      </w:r>
+      <w:r>
+        <w:t xml:space="preserve"> en</w:t>
+      </w:r>
+      <w:r>
+        <w:t xml:space="preserve"> ook een mooier resultaat zou bekomen.</w:t>
+      </w:r>
+    </w:p>
+    <w:p>
+      <w:r>
+        <w:t>Werknemers van een bedrijf zouden kunnen inloggen op een sociaalnetwerksite van het bedrijf. Hier kunnen ze informatie van elkaar vinden en kunnen ze ook checken of de persoon online en/of zich in het bedrijf bevindt.</w:t>
+      </w:r>
+    </w:p>
+    <w:p>
+      <w:r>
+        <w:t>Ook zal er een fileserver gekoppeld worden aan de webserver, zodat men makkelijk documenten kunnen opslaan en kunnen delen.</w:t>
+      </w:r>
+    </w:p>
+    <w:p/>
+    <w:p>
+      <w:pPr>
+        <w:pStyle w:val="Kop1"/>
+        <w:rPr>
+          <w:u w:val="single"/>
+        </w:rPr>
+      </w:pPr>
+      <w:r>
+        <w:rPr>
+          <w:u w:val="single"/>
+        </w:rPr>
+        <w:t>Beschrijving:</w:t>
+      </w:r>
+    </w:p>
+    <w:p>
+      <w:r>
+        <w:t>We willen dat de sociaalnet</w:t>
+      </w:r>
+      <w:r>
+        <w:t>werksite deze features bevat:</w:t>
+      </w:r>
+    </w:p>
+    <w:p>
+      <w:r>
+        <w:t>Basis:</w:t>
+      </w:r>
+    </w:p>
+    <w:p>
+      <w:pPr>
+        <w:pStyle w:val="Lijstalinea"/>
+        <w:numPr>
+          <w:ilvl w:val="0"/>
+          <w:numId w:val="1"/>
+        </w:numPr>
+      </w:pPr>
       <w:proofErr w:type="spellStart"/>
       <w:r>
-        <w:t>redundancy</w:t>
+        <w:t>Bedrijfsgefocust</w:t>
       </w:r>
       <w:proofErr w:type="spellEnd"/>
-      <w:r>
-        <w:t xml:space="preserve">. Op zich vonden we dit een goed idee maar wilden we toch iets innovatief doen dus kwamen we met het idee om een sociaalnetwerksite te maken gefocust </w:t>
-      </w:r>
-      <w:r>
-        <w:t>op voor gebruik in een bedrijf.</w:t>
-      </w:r>
-      <w:r>
-        <w:t xml:space="preserve"> We gaan ook terug vanaf nul beginnen want vorig jaar hebben we onze sociaalnetwerksite gemaakt zonder enige </w:t>
-      </w:r>
-      <w:proofErr w:type="gramStart"/>
-      <w:r>
-        <w:t>PHP kennis</w:t>
-      </w:r>
-      <w:proofErr w:type="gramEnd"/>
-      <w:r>
-        <w:t xml:space="preserve"> en we zijn het eens dat dit meer werk gaat zijn om dit aan te passen en dat een nieuwe website ook een mooier resultaat zou bekomen.</w:t>
-      </w:r>
-    </w:p>
-    <w:p/>
-    <w:p>
-      <w:pPr>
-        <w:pStyle w:val="Kop1"/>
-        <w:rPr>
-          <w:u w:val="single"/>
-        </w:rPr>
-      </w:pPr>
-      <w:r>
-        <w:rPr>
-          <w:u w:val="single"/>
-        </w:rPr>
-        <w:t>Beschrijving:</w:t>
-      </w:r>
-    </w:p>
-    <w:p>
-      <w:r>
-        <w:t>We willen dat de sociaalnet</w:t>
-      </w:r>
-      <w:r>
-        <w:t>werksite deze features bevat:</w:t>
-      </w:r>
     </w:p>
     <w:p>
       <w:pPr>
@@ -100,11 +131,12 @@
           <w:numId w:val="1"/>
         </w:numPr>
       </w:pPr>
-      <w:proofErr w:type="spellStart"/>
-      <w:r>
-        <w:t>Bedrijfsgefocust</w:t>
-      </w:r>
-      <w:proofErr w:type="spellEnd"/>
+      <w:r>
+        <w:t>H</w:t>
+      </w:r>
+      <w:r>
+        <w:t>ttps</w:t>
+      </w:r>
     </w:p>
     <w:p>
       <w:pPr>
@@ -115,10 +147,7 @@
         </w:numPr>
       </w:pPr>
       <w:r>
-        <w:t>H</w:t>
-      </w:r>
-      <w:r>
-        <w:t>ttps</w:t>
+        <w:t>Aparte fileserver</w:t>
       </w:r>
     </w:p>
     <w:p>
@@ -130,724 +159,616 @@
         </w:numPr>
       </w:pPr>
       <w:r>
-        <w:t>Redundant (niet offline wanneer er zich een probleem voordoet)</w:t>
-      </w:r>
-    </w:p>
-    <w:p>
-      <w:pPr>
-        <w:pStyle w:val="Lijstalinea"/>
-        <w:numPr>
-          <w:ilvl w:val="0"/>
-          <w:numId w:val="1"/>
-        </w:numPr>
-      </w:pPr>
-      <w:r>
-        <w:t>Aparte fileserver</w:t>
-      </w:r>
-    </w:p>
-    <w:p>
-      <w:pPr>
-        <w:pStyle w:val="Lijstalinea"/>
-        <w:numPr>
-          <w:ilvl w:val="0"/>
-          <w:numId w:val="1"/>
-        </w:numPr>
-      </w:pPr>
-      <w:r>
-        <w:t xml:space="preserve">Voor mobiel en </w:t>
-      </w:r>
-      <w:r>
-        <w:t>desktop</w:t>
-      </w:r>
-      <w:r>
-        <w:t xml:space="preserve"> gebruik</w:t>
-      </w:r>
-    </w:p>
-    <w:p>
-      <w:pPr>
-        <w:pStyle w:val="Lijstalinea"/>
-        <w:numPr>
-          <w:ilvl w:val="0"/>
-          <w:numId w:val="1"/>
-        </w:numPr>
-      </w:pPr>
-      <w:r>
-        <w:t>Verschillende rechten aan de hand van de functie in het bedrijf</w:t>
-      </w:r>
-    </w:p>
-    <w:p>
-      <w:pPr>
-        <w:pStyle w:val="Lijstalinea"/>
-        <w:numPr>
-          <w:ilvl w:val="0"/>
-          <w:numId w:val="1"/>
-        </w:numPr>
-      </w:pPr>
-      <w:r>
-        <w:t xml:space="preserve">Interne </w:t>
-      </w:r>
-      <w:r>
-        <w:t>communicatie</w:t>
-      </w:r>
-    </w:p>
-    <w:p>
-      <w:pPr>
-        <w:pStyle w:val="Lijstalinea"/>
-        <w:numPr>
-          <w:ilvl w:val="0"/>
-          <w:numId w:val="1"/>
-        </w:numPr>
-      </w:pPr>
-      <w:r>
-        <w:t>Inlog badge om te zien wie in het bedrijf aanwezig is</w:t>
-      </w:r>
-    </w:p>
-    <w:p>
-      <w:pPr>
-        <w:pStyle w:val="Lijstalinea"/>
-        <w:numPr>
-          <w:ilvl w:val="0"/>
-          <w:numId w:val="1"/>
-        </w:numPr>
-      </w:pPr>
-      <w:r>
-        <w:t>Statistieken</w:t>
-      </w:r>
-      <w:r>
-        <w:t xml:space="preserve"> over de werknemers en het bedrijf</w:t>
-      </w:r>
-    </w:p>
-    <w:p>
-      <w:r>
-        <w:t>We zijn ons er ook van bewust dat misschien niet al deze features haalbaar zijn dus gaan we eerst de basis perfectioneren voordat we uitbreidingen toevoegen.</w:t>
-      </w:r>
-    </w:p>
-    <w:p/>
-    <w:p>
-      <w:pPr>
-        <w:pStyle w:val="Kop1"/>
-        <w:rPr>
-          <w:u w:val="single"/>
-        </w:rPr>
-      </w:pPr>
-      <w:r>
-        <w:rPr>
-          <w:u w:val="single"/>
-        </w:rPr>
-        <w:t>Projectplan:</w:t>
-      </w:r>
-      <w:r>
-        <w:rPr>
-          <w:u w:val="single"/>
-        </w:rPr>
-        <w:t xml:space="preserve"> (Zie planning in bijlage)</w:t>
-      </w:r>
-    </w:p>
-    <w:p>
-      <w:pPr>
-        <w:pStyle w:val="Lijstalinea"/>
-        <w:numPr>
-          <w:ilvl w:val="0"/>
-          <w:numId w:val="1"/>
-        </w:numPr>
-      </w:pPr>
-      <w:r>
-        <w:t xml:space="preserve">Pagina’s uittekenen in </w:t>
-      </w:r>
-      <w:proofErr w:type="spellStart"/>
-      <w:r>
-        <w:t>visio</w:t>
-      </w:r>
-      <w:proofErr w:type="spellEnd"/>
-    </w:p>
-    <w:p>
-      <w:pPr>
-        <w:pStyle w:val="Lijstalinea"/>
-        <w:numPr>
-          <w:ilvl w:val="0"/>
-          <w:numId w:val="1"/>
-        </w:numPr>
-      </w:pPr>
-      <w:r>
-        <w:t>Er-</w:t>
-      </w:r>
-      <w:proofErr w:type="spellStart"/>
-      <w:r>
-        <w:t>diagramma</w:t>
-      </w:r>
-      <w:proofErr w:type="spellEnd"/>
-      <w:r>
-        <w:t xml:space="preserve"> tekenen + omvormen naar tabellen</w:t>
-      </w:r>
-    </w:p>
-    <w:p>
-      <w:pPr>
-        <w:pStyle w:val="Lijstalinea"/>
-        <w:numPr>
-          <w:ilvl w:val="0"/>
-          <w:numId w:val="1"/>
-        </w:numPr>
-      </w:pPr>
-      <w:r>
-        <w:t>Query’s schrijven om de databank te vullen</w:t>
-      </w:r>
-    </w:p>
-    <w:p>
-      <w:pPr>
-        <w:pStyle w:val="Lijstalinea"/>
-        <w:numPr>
-          <w:ilvl w:val="0"/>
-          <w:numId w:val="1"/>
-        </w:numPr>
-      </w:pPr>
-      <w:r>
-        <w:t>Basis van de sociaalnetwerksite maken</w:t>
-      </w:r>
-    </w:p>
-    <w:p>
-      <w:pPr>
-        <w:pStyle w:val="Lijstalinea"/>
-        <w:numPr>
-          <w:ilvl w:val="0"/>
-          <w:numId w:val="1"/>
-        </w:numPr>
-      </w:pPr>
-      <w:r>
-        <w:t xml:space="preserve">Sociaalnetwerksite testen voor mobiel gebruik, bugs, </w:t>
-      </w:r>
-      <w:proofErr w:type="gramStart"/>
-      <w:r>
-        <w:t>security,…</w:t>
-      </w:r>
-      <w:proofErr w:type="gramEnd"/>
-    </w:p>
-    <w:p>
-      <w:pPr>
-        <w:pStyle w:val="Lijstalinea"/>
-        <w:numPr>
-          <w:ilvl w:val="0"/>
-          <w:numId w:val="1"/>
-        </w:numPr>
-      </w:pPr>
-      <w:r>
-        <w:t>U</w:t>
-      </w:r>
-      <w:r>
-        <w:t xml:space="preserve">ittesten op 2 servers </w:t>
-      </w:r>
-      <w:proofErr w:type="spellStart"/>
-      <w:r>
-        <w:t>geinitialiseerd</w:t>
-      </w:r>
-      <w:proofErr w:type="spellEnd"/>
-      <w:r>
-        <w:t xml:space="preserve"> tot webserver</w:t>
-      </w:r>
-    </w:p>
-    <w:p>
-      <w:pPr>
-        <w:pStyle w:val="Lijstalinea"/>
-        <w:numPr>
-          <w:ilvl w:val="0"/>
-          <w:numId w:val="1"/>
-        </w:numPr>
-      </w:pPr>
-      <w:r>
-        <w:t>Zorgen dat dit redundant werkt</w:t>
-      </w:r>
-    </w:p>
-    <w:p>
-      <w:pPr>
-        <w:pStyle w:val="Lijstalinea"/>
-        <w:numPr>
-          <w:ilvl w:val="0"/>
-          <w:numId w:val="1"/>
-        </w:numPr>
-      </w:pPr>
-      <w:r>
-        <w:t>Fileserver toevoegen waarin men intern bestanden kan delen</w:t>
-      </w:r>
-    </w:p>
-    <w:p>
-      <w:pPr>
-        <w:pStyle w:val="Lijstalinea"/>
-        <w:numPr>
-          <w:ilvl w:val="0"/>
-          <w:numId w:val="1"/>
-        </w:numPr>
-      </w:pPr>
-      <w:r>
-        <w:t>Zorgen dat dit alles veilig gebeurd</w:t>
-      </w:r>
-    </w:p>
-    <w:p>
-      <w:pPr>
-        <w:pStyle w:val="Lijstalinea"/>
-        <w:numPr>
-          <w:ilvl w:val="0"/>
-          <w:numId w:val="1"/>
-        </w:numPr>
-      </w:pPr>
-      <w:r>
-        <w:t>Inlog badge idee uitwerken</w:t>
-      </w:r>
-    </w:p>
-    <w:p>
-      <w:r>
-        <w:br w:type="page"/>
-      </w:r>
-    </w:p>
-    <w:p>
-      <w:pPr>
-        <w:pStyle w:val="Titel"/>
-        <w:rPr>
-          <w:lang w:val="en-US"/>
-        </w:rPr>
-      </w:pPr>
-      <w:r>
-        <w:rPr>
-          <w:lang w:val="en-US"/>
-        </w:rPr>
-        <w:lastRenderedPageBreak/>
-        <w:t>Work breakdown structure</w:t>
-      </w:r>
-    </w:p>
-    <w:p>
-      <w:pPr>
-        <w:rPr>
-          <w:lang w:val="en-US"/>
-        </w:rPr>
-      </w:pPr>
-    </w:p>
-    <w:p>
-      <w:pPr>
-        <w:pStyle w:val="Lijstalinea"/>
-        <w:numPr>
-          <w:ilvl w:val="0"/>
-          <w:numId w:val="2"/>
-        </w:numPr>
-        <w:rPr>
-          <w:lang w:val="en-US"/>
-        </w:rPr>
-      </w:pPr>
-      <w:r>
-        <w:rPr>
-          <w:lang w:val="en-US"/>
-        </w:rPr>
-        <w:t>File server</w:t>
-      </w:r>
-    </w:p>
-    <w:p>
-      <w:pPr>
-        <w:pStyle w:val="Lijstalinea"/>
-        <w:numPr>
-          <w:ilvl w:val="1"/>
-          <w:numId w:val="2"/>
-        </w:numPr>
-        <w:rPr>
-          <w:lang w:val="en-US"/>
-        </w:rPr>
-      </w:pPr>
-      <w:r>
-        <w:rPr>
-          <w:lang w:val="en-US"/>
-        </w:rPr>
-        <w:t xml:space="preserve">Server </w:t>
-      </w:r>
-      <w:proofErr w:type="spellStart"/>
-      <w:r>
-        <w:rPr>
-          <w:lang w:val="en-US"/>
-        </w:rPr>
-        <w:t>opzetten</w:t>
-      </w:r>
-      <w:proofErr w:type="spellEnd"/>
-    </w:p>
-    <w:p>
-      <w:pPr>
-        <w:pStyle w:val="Lijstalinea"/>
-        <w:numPr>
-          <w:ilvl w:val="2"/>
-          <w:numId w:val="2"/>
-        </w:numPr>
-        <w:rPr>
-          <w:lang w:val="en-US"/>
-        </w:rPr>
-      </w:pPr>
-      <w:r>
-        <w:rPr>
-          <w:lang w:val="en-US"/>
-        </w:rPr>
-        <w:t xml:space="preserve">Operating system </w:t>
-      </w:r>
-      <w:proofErr w:type="spellStart"/>
-      <w:r>
-        <w:rPr>
-          <w:lang w:val="en-US"/>
-        </w:rPr>
-        <w:t>instaleren</w:t>
-      </w:r>
-      <w:proofErr w:type="spellEnd"/>
-    </w:p>
-    <w:p>
-      <w:pPr>
-        <w:pStyle w:val="Lijstalinea"/>
-        <w:numPr>
-          <w:ilvl w:val="2"/>
-          <w:numId w:val="2"/>
-        </w:numPr>
-        <w:rPr>
-          <w:lang w:val="en-US"/>
-        </w:rPr>
-      </w:pPr>
-      <w:r>
-        <w:rPr>
-          <w:lang w:val="en-US"/>
-        </w:rPr>
-        <w:t xml:space="preserve"> </w:t>
-      </w:r>
-      <w:proofErr w:type="spellStart"/>
-      <w:r>
-        <w:rPr>
-          <w:lang w:val="en-US"/>
-        </w:rPr>
-        <w:t>Applicaties</w:t>
-      </w:r>
-      <w:proofErr w:type="spellEnd"/>
-      <w:r>
-        <w:rPr>
-          <w:lang w:val="en-US"/>
-        </w:rPr>
-        <w:t xml:space="preserve"> </w:t>
-      </w:r>
-      <w:proofErr w:type="spellStart"/>
-      <w:r>
-        <w:rPr>
-          <w:lang w:val="en-US"/>
-        </w:rPr>
-        <w:t>installeren</w:t>
-      </w:r>
-      <w:proofErr w:type="spellEnd"/>
-    </w:p>
-    <w:p>
-      <w:pPr>
-        <w:pStyle w:val="Lijstalinea"/>
-        <w:numPr>
-          <w:ilvl w:val="1"/>
-          <w:numId w:val="2"/>
-        </w:numPr>
-        <w:rPr>
-          <w:lang w:val="en-US"/>
-        </w:rPr>
-      </w:pPr>
-      <w:proofErr w:type="spellStart"/>
-      <w:r>
-        <w:rPr>
-          <w:lang w:val="en-US"/>
-        </w:rPr>
-        <w:t>Netwerk</w:t>
-      </w:r>
-      <w:proofErr w:type="spellEnd"/>
-      <w:r>
-        <w:rPr>
-          <w:lang w:val="en-US"/>
-        </w:rPr>
-        <w:t xml:space="preserve"> </w:t>
-      </w:r>
-      <w:proofErr w:type="spellStart"/>
-      <w:r>
-        <w:rPr>
-          <w:lang w:val="en-US"/>
-        </w:rPr>
-        <w:t>instellen</w:t>
-      </w:r>
-      <w:proofErr w:type="spellEnd"/>
-    </w:p>
-    <w:p>
-      <w:pPr>
-        <w:pStyle w:val="Lijstalinea"/>
-        <w:numPr>
-          <w:ilvl w:val="1"/>
-          <w:numId w:val="2"/>
-        </w:numPr>
-        <w:rPr>
-          <w:lang w:val="en-US"/>
-        </w:rPr>
-      </w:pPr>
-      <w:r>
-        <w:rPr>
-          <w:lang w:val="en-US"/>
-        </w:rPr>
-        <w:t xml:space="preserve">Protocol </w:t>
-      </w:r>
-      <w:proofErr w:type="spellStart"/>
-      <w:r>
-        <w:rPr>
-          <w:lang w:val="en-US"/>
-        </w:rPr>
-        <w:t>kiezen</w:t>
-      </w:r>
-      <w:proofErr w:type="spellEnd"/>
-    </w:p>
-    <w:p>
-      <w:pPr>
-        <w:pStyle w:val="Lijstalinea"/>
-        <w:numPr>
-          <w:ilvl w:val="1"/>
-          <w:numId w:val="2"/>
-        </w:numPr>
-        <w:rPr>
-          <w:lang w:val="en-US"/>
-        </w:rPr>
-      </w:pPr>
-      <w:proofErr w:type="spellStart"/>
-      <w:r>
-        <w:rPr>
-          <w:lang w:val="en-US"/>
-        </w:rPr>
-        <w:t>Koppelen</w:t>
-      </w:r>
-      <w:proofErr w:type="spellEnd"/>
-      <w:r>
-        <w:rPr>
-          <w:lang w:val="en-US"/>
-        </w:rPr>
-        <w:t xml:space="preserve"> met webserver</w:t>
-      </w:r>
-    </w:p>
-    <w:p>
-      <w:pPr>
-        <w:pStyle w:val="Lijstalinea"/>
-        <w:numPr>
-          <w:ilvl w:val="0"/>
-          <w:numId w:val="2"/>
-        </w:numPr>
-        <w:rPr>
-          <w:lang w:val="en-US"/>
-        </w:rPr>
-      </w:pPr>
-      <w:r>
-        <w:rPr>
-          <w:lang w:val="en-US"/>
-        </w:rPr>
-        <w:t>Webserver</w:t>
-      </w:r>
-    </w:p>
-    <w:p>
-      <w:pPr>
-        <w:pStyle w:val="Lijstalinea"/>
-        <w:numPr>
-          <w:ilvl w:val="1"/>
-          <w:numId w:val="2"/>
-        </w:numPr>
-        <w:rPr>
-          <w:lang w:val="en-US"/>
-        </w:rPr>
-      </w:pPr>
-      <w:r>
-        <w:rPr>
-          <w:lang w:val="en-US"/>
-        </w:rPr>
-        <w:t xml:space="preserve">Server </w:t>
-      </w:r>
-      <w:proofErr w:type="spellStart"/>
-      <w:r>
-        <w:rPr>
-          <w:lang w:val="en-US"/>
-        </w:rPr>
-        <w:t>opzetten</w:t>
-      </w:r>
-      <w:proofErr w:type="spellEnd"/>
-    </w:p>
-    <w:p>
-      <w:pPr>
-        <w:pStyle w:val="Lijstalinea"/>
-        <w:numPr>
-          <w:ilvl w:val="2"/>
-          <w:numId w:val="2"/>
-        </w:numPr>
-        <w:rPr>
-          <w:lang w:val="en-US"/>
-        </w:rPr>
-      </w:pPr>
-      <w:r>
-        <w:rPr>
-          <w:lang w:val="en-US"/>
-        </w:rPr>
-        <w:t xml:space="preserve"> Operating system </w:t>
-      </w:r>
-      <w:proofErr w:type="spellStart"/>
-      <w:r>
-        <w:rPr>
-          <w:lang w:val="en-US"/>
-        </w:rPr>
-        <w:t>instaleren</w:t>
-      </w:r>
-      <w:proofErr w:type="spellEnd"/>
-    </w:p>
-    <w:p>
-      <w:pPr>
-        <w:pStyle w:val="Lijstalinea"/>
-        <w:numPr>
-          <w:ilvl w:val="2"/>
-          <w:numId w:val="2"/>
-        </w:numPr>
-        <w:rPr>
-          <w:lang w:val="en-US"/>
-        </w:rPr>
-      </w:pPr>
-      <w:r>
-        <w:rPr>
-          <w:lang w:val="en-US"/>
-        </w:rPr>
-        <w:t xml:space="preserve"> </w:t>
-      </w:r>
-      <w:proofErr w:type="spellStart"/>
-      <w:r>
-        <w:rPr>
-          <w:lang w:val="en-US"/>
-        </w:rPr>
-        <w:t>Applicaties</w:t>
-      </w:r>
-      <w:proofErr w:type="spellEnd"/>
-      <w:r>
-        <w:rPr>
-          <w:lang w:val="en-US"/>
-        </w:rPr>
-        <w:t xml:space="preserve"> </w:t>
-      </w:r>
-      <w:proofErr w:type="spellStart"/>
-      <w:r>
-        <w:rPr>
-          <w:lang w:val="en-US"/>
-        </w:rPr>
-        <w:t>installeren</w:t>
-      </w:r>
-      <w:proofErr w:type="spellEnd"/>
-    </w:p>
-    <w:p>
-      <w:pPr>
-        <w:pStyle w:val="Lijstalinea"/>
-        <w:numPr>
-          <w:ilvl w:val="1"/>
-          <w:numId w:val="2"/>
-        </w:numPr>
-        <w:rPr>
-          <w:lang w:val="en-US"/>
-        </w:rPr>
-      </w:pPr>
-      <w:proofErr w:type="spellStart"/>
-      <w:r>
-        <w:rPr>
-          <w:lang w:val="en-US"/>
-        </w:rPr>
-        <w:t>Netwerk</w:t>
-      </w:r>
-      <w:proofErr w:type="spellEnd"/>
-      <w:r>
-        <w:rPr>
-          <w:lang w:val="en-US"/>
-        </w:rPr>
-        <w:t xml:space="preserve"> </w:t>
-      </w:r>
-      <w:proofErr w:type="spellStart"/>
-      <w:r>
-        <w:rPr>
-          <w:lang w:val="en-US"/>
-        </w:rPr>
-        <w:t>instellen</w:t>
-      </w:r>
-      <w:proofErr w:type="spellEnd"/>
-    </w:p>
-    <w:p>
-      <w:pPr>
-        <w:pStyle w:val="Lijstalinea"/>
-        <w:numPr>
-          <w:ilvl w:val="1"/>
-          <w:numId w:val="2"/>
-        </w:numPr>
-        <w:rPr>
-          <w:lang w:val="en-US"/>
-        </w:rPr>
-      </w:pPr>
-      <w:proofErr w:type="spellStart"/>
-      <w:r>
-        <w:rPr>
-          <w:lang w:val="en-US"/>
-        </w:rPr>
-        <w:t>Koppelen</w:t>
-      </w:r>
-      <w:proofErr w:type="spellEnd"/>
-      <w:r>
-        <w:rPr>
-          <w:lang w:val="en-US"/>
-        </w:rPr>
-        <w:t xml:space="preserve"> met file server</w:t>
-      </w:r>
-    </w:p>
-    <w:p>
-      <w:pPr>
-        <w:pStyle w:val="Lijstalinea"/>
-        <w:numPr>
-          <w:ilvl w:val="1"/>
-          <w:numId w:val="2"/>
-        </w:numPr>
-      </w:pPr>
-      <w:r>
-        <w:t>Manier vinden om via webserver in fileserver bestanden op te halen</w:t>
-      </w:r>
-    </w:p>
-    <w:p>
-      <w:pPr>
-        <w:pStyle w:val="Lijstalinea"/>
-        <w:numPr>
-          <w:ilvl w:val="0"/>
-          <w:numId w:val="2"/>
-        </w:numPr>
-        <w:rPr>
-          <w:lang w:val="en-US"/>
-        </w:rPr>
-      </w:pPr>
-      <w:r>
-        <w:rPr>
-          <w:lang w:val="en-US"/>
-        </w:rPr>
-        <w:t>Redundancy</w:t>
-      </w:r>
-      <w:r>
-        <w:rPr>
-          <w:lang w:val="en-US"/>
-        </w:rPr>
-        <w:t xml:space="preserve"> (extra)</w:t>
-      </w:r>
-    </w:p>
-    <w:p>
-      <w:pPr>
-        <w:pStyle w:val="Lijstalinea"/>
-        <w:numPr>
-          <w:ilvl w:val="1"/>
-          <w:numId w:val="2"/>
-        </w:numPr>
-      </w:pPr>
-      <w:r>
-        <w:t>2 servers met dezelfde applicatie (virtueel)</w:t>
-      </w:r>
-    </w:p>
-    <w:p>
-      <w:pPr>
-        <w:pStyle w:val="Lijstalinea"/>
-        <w:numPr>
-          <w:ilvl w:val="1"/>
-          <w:numId w:val="2"/>
-        </w:numPr>
-      </w:pPr>
-      <w:r>
-        <w:t>L</w:t>
+        <w:t xml:space="preserve">VPN voor werknemers en voor ons zodat we van thuis </w:t>
       </w:r>
       <w:bookmarkStart w:id="0" w:name="_GoBack"/>
       <w:bookmarkEnd w:id="0"/>
       <w:r>
-        <w:t>oadbalancer</w:t>
+        <w:t>uit kunnen werken</w:t>
+      </w:r>
+    </w:p>
+    <w:p>
+      <w:pPr>
+        <w:pStyle w:val="Lijstalinea"/>
+        <w:numPr>
+          <w:ilvl w:val="0"/>
+          <w:numId w:val="1"/>
+        </w:numPr>
+      </w:pPr>
+      <w:r>
+        <w:t xml:space="preserve">Voor mobiel en </w:t>
+      </w:r>
+      <w:r>
+        <w:t>desktop</w:t>
+      </w:r>
+      <w:r>
+        <w:t xml:space="preserve"> gebruik</w:t>
+      </w:r>
+    </w:p>
+    <w:p>
+      <w:pPr>
+        <w:pStyle w:val="Lijstalinea"/>
+        <w:numPr>
+          <w:ilvl w:val="0"/>
+          <w:numId w:val="1"/>
+        </w:numPr>
+      </w:pPr>
+      <w:r>
+        <w:t>Verschillende rechten aan de hand van de functie in het bedrijf</w:t>
+      </w:r>
+    </w:p>
+    <w:p>
+      <w:pPr>
+        <w:pStyle w:val="Lijstalinea"/>
+        <w:numPr>
+          <w:ilvl w:val="0"/>
+          <w:numId w:val="1"/>
+        </w:numPr>
+      </w:pPr>
+      <w:r>
+        <w:t>Statistieken</w:t>
+      </w:r>
+      <w:r>
+        <w:t xml:space="preserve"> over de werknemers en het bedrijf</w:t>
+      </w:r>
+    </w:p>
+    <w:p>
+      <w:r>
+        <w:t>Uitbreiding:</w:t>
+      </w:r>
+    </w:p>
+    <w:p>
+      <w:pPr>
+        <w:pStyle w:val="Lijstalinea"/>
+        <w:numPr>
+          <w:ilvl w:val="0"/>
+          <w:numId w:val="3"/>
+        </w:numPr>
+      </w:pPr>
+      <w:r>
+        <w:t>Redundant (niet offline wanneer er zich een probleem voordoet)</w:t>
+      </w:r>
+    </w:p>
+    <w:p>
+      <w:pPr>
+        <w:pStyle w:val="Lijstalinea"/>
+        <w:numPr>
+          <w:ilvl w:val="0"/>
+          <w:numId w:val="3"/>
+        </w:numPr>
+      </w:pPr>
+      <w:r>
+        <w:t>Interne communicatie</w:t>
+      </w:r>
+    </w:p>
+    <w:p>
+      <w:pPr>
+        <w:pStyle w:val="Lijstalinea"/>
+        <w:numPr>
+          <w:ilvl w:val="0"/>
+          <w:numId w:val="3"/>
+        </w:numPr>
+      </w:pPr>
+      <w:r>
+        <w:t>Inlog badge om te zien wie in het bedrijf aanwezig is</w:t>
+      </w:r>
+    </w:p>
+    <w:p>
+      <w:r>
+        <w:t>We zijn ons er ook van bewust dat misschien niet al deze features haalbaar zijn dus gaan we eerst de basis perfectioneren voordat we uitbreidingen toevoegen.</w:t>
+      </w:r>
+    </w:p>
+    <w:p/>
+    <w:p>
+      <w:pPr>
+        <w:pStyle w:val="Kop1"/>
+        <w:rPr>
+          <w:u w:val="single"/>
+        </w:rPr>
+      </w:pPr>
+      <w:r>
+        <w:rPr>
+          <w:u w:val="single"/>
+        </w:rPr>
+        <w:t>Projectplan:</w:t>
+      </w:r>
+      <w:r>
+        <w:rPr>
+          <w:u w:val="single"/>
+        </w:rPr>
+        <w:t xml:space="preserve"> (Zie planning in bijlage)</w:t>
+      </w:r>
+    </w:p>
+    <w:p>
+      <w:pPr>
+        <w:pStyle w:val="Lijstalinea"/>
+        <w:numPr>
+          <w:ilvl w:val="0"/>
+          <w:numId w:val="1"/>
+        </w:numPr>
+      </w:pPr>
+      <w:r>
+        <w:t xml:space="preserve">Pagina’s uittekenen in </w:t>
+      </w:r>
+      <w:proofErr w:type="spellStart"/>
+      <w:r>
+        <w:t>visio</w:t>
+      </w:r>
+      <w:proofErr w:type="spellEnd"/>
+    </w:p>
+    <w:p>
+      <w:pPr>
+        <w:pStyle w:val="Lijstalinea"/>
+        <w:numPr>
+          <w:ilvl w:val="0"/>
+          <w:numId w:val="1"/>
+        </w:numPr>
+      </w:pPr>
+      <w:r>
+        <w:t>Er-</w:t>
+      </w:r>
+      <w:proofErr w:type="spellStart"/>
+      <w:r>
+        <w:t>diagramma</w:t>
+      </w:r>
+      <w:proofErr w:type="spellEnd"/>
+      <w:r>
+        <w:t xml:space="preserve"> tekenen + omvormen naar tabellen</w:t>
+      </w:r>
+    </w:p>
+    <w:p>
+      <w:pPr>
+        <w:pStyle w:val="Lijstalinea"/>
+        <w:numPr>
+          <w:ilvl w:val="0"/>
+          <w:numId w:val="1"/>
+        </w:numPr>
+      </w:pPr>
+      <w:r>
+        <w:t>Query’s schrijven om de databank te vullen</w:t>
+      </w:r>
+    </w:p>
+    <w:p>
+      <w:pPr>
+        <w:pStyle w:val="Lijstalinea"/>
+        <w:numPr>
+          <w:ilvl w:val="0"/>
+          <w:numId w:val="1"/>
+        </w:numPr>
+      </w:pPr>
+      <w:r>
+        <w:lastRenderedPageBreak/>
+        <w:t>Basis van de sociaalnetwerksite maken</w:t>
+      </w:r>
+    </w:p>
+    <w:p>
+      <w:pPr>
+        <w:pStyle w:val="Lijstalinea"/>
+        <w:numPr>
+          <w:ilvl w:val="0"/>
+          <w:numId w:val="1"/>
+        </w:numPr>
+      </w:pPr>
+      <w:r>
+        <w:t xml:space="preserve">Sociaalnetwerksite testen voor mobiel gebruik, bugs, </w:t>
+      </w:r>
+      <w:proofErr w:type="gramStart"/>
+      <w:r>
+        <w:t>security,…</w:t>
+      </w:r>
+      <w:proofErr w:type="gramEnd"/>
+    </w:p>
+    <w:p>
+      <w:pPr>
+        <w:pStyle w:val="Lijstalinea"/>
+        <w:numPr>
+          <w:ilvl w:val="0"/>
+          <w:numId w:val="1"/>
+        </w:numPr>
+      </w:pPr>
+      <w:r>
+        <w:t>U</w:t>
+      </w:r>
+      <w:r>
+        <w:t xml:space="preserve">ittesten op 2 servers </w:t>
+      </w:r>
+      <w:proofErr w:type="spellStart"/>
+      <w:r>
+        <w:t>geinitialiseerd</w:t>
+      </w:r>
+      <w:proofErr w:type="spellEnd"/>
+      <w:r>
+        <w:t xml:space="preserve"> tot webserver</w:t>
+      </w:r>
+    </w:p>
+    <w:p>
+      <w:pPr>
+        <w:pStyle w:val="Lijstalinea"/>
+        <w:numPr>
+          <w:ilvl w:val="0"/>
+          <w:numId w:val="1"/>
+        </w:numPr>
+      </w:pPr>
+      <w:r>
+        <w:t>Zorgen dat dit redundant werkt</w:t>
+      </w:r>
+    </w:p>
+    <w:p>
+      <w:pPr>
+        <w:pStyle w:val="Lijstalinea"/>
+        <w:numPr>
+          <w:ilvl w:val="0"/>
+          <w:numId w:val="1"/>
+        </w:numPr>
+      </w:pPr>
+      <w:r>
+        <w:t>Fileserver toevoegen waarin men intern bestanden kan delen</w:t>
+      </w:r>
+    </w:p>
+    <w:p>
+      <w:pPr>
+        <w:pStyle w:val="Lijstalinea"/>
+        <w:numPr>
+          <w:ilvl w:val="0"/>
+          <w:numId w:val="1"/>
+        </w:numPr>
+      </w:pPr>
+      <w:r>
+        <w:t>Zorgen dat dit alles veilig gebeurd</w:t>
+      </w:r>
+    </w:p>
+    <w:p>
+      <w:pPr>
+        <w:pStyle w:val="Lijstalinea"/>
+        <w:numPr>
+          <w:ilvl w:val="0"/>
+          <w:numId w:val="1"/>
+        </w:numPr>
+      </w:pPr>
+      <w:r>
+        <w:t>Inlog badge idee uitwerken</w:t>
+      </w:r>
+    </w:p>
+    <w:p>
+      <w:pPr>
+        <w:pStyle w:val="Kop1"/>
+      </w:pPr>
+      <w:proofErr w:type="spellStart"/>
+      <w:r>
+        <w:t>Work</w:t>
+      </w:r>
+      <w:proofErr w:type="spellEnd"/>
+      <w:r>
+        <w:t xml:space="preserve"> breakdown </w:t>
+      </w:r>
+      <w:proofErr w:type="spellStart"/>
+      <w:r>
+        <w:t>structure</w:t>
+      </w:r>
+      <w:proofErr w:type="spellEnd"/>
+    </w:p>
+    <w:p/>
+    <w:p>
+      <w:pPr>
+        <w:pStyle w:val="Lijstalinea"/>
+        <w:numPr>
+          <w:ilvl w:val="0"/>
+          <w:numId w:val="2"/>
+        </w:numPr>
+      </w:pPr>
+      <w:r>
+        <w:t>File server</w:t>
+      </w:r>
+    </w:p>
+    <w:p>
+      <w:pPr>
+        <w:pStyle w:val="Lijstalinea"/>
+        <w:numPr>
+          <w:ilvl w:val="1"/>
+          <w:numId w:val="2"/>
+        </w:numPr>
+      </w:pPr>
+      <w:r>
+        <w:t>Server opzetten</w:t>
+      </w:r>
+    </w:p>
+    <w:p>
+      <w:pPr>
+        <w:pStyle w:val="Lijstalinea"/>
+        <w:numPr>
+          <w:ilvl w:val="2"/>
+          <w:numId w:val="2"/>
+        </w:numPr>
+      </w:pPr>
+      <w:r>
+        <w:t>Operating system instaleren</w:t>
+      </w:r>
+    </w:p>
+    <w:p>
+      <w:pPr>
+        <w:pStyle w:val="Lijstalinea"/>
+        <w:numPr>
+          <w:ilvl w:val="2"/>
+          <w:numId w:val="2"/>
+        </w:numPr>
+      </w:pPr>
+      <w:r>
+        <w:t xml:space="preserve"> Applicaties installeren</w:t>
+      </w:r>
+    </w:p>
+    <w:p>
+      <w:pPr>
+        <w:pStyle w:val="Lijstalinea"/>
+        <w:numPr>
+          <w:ilvl w:val="1"/>
+          <w:numId w:val="2"/>
+        </w:numPr>
+      </w:pPr>
+      <w:r>
+        <w:t>Netwerk instellen</w:t>
+      </w:r>
+    </w:p>
+    <w:p>
+      <w:pPr>
+        <w:pStyle w:val="Lijstalinea"/>
+        <w:numPr>
+          <w:ilvl w:val="1"/>
+          <w:numId w:val="2"/>
+        </w:numPr>
+      </w:pPr>
+      <w:r>
+        <w:t>Protocol kiezen</w:t>
+      </w:r>
+    </w:p>
+    <w:p>
+      <w:pPr>
+        <w:pStyle w:val="Lijstalinea"/>
+        <w:numPr>
+          <w:ilvl w:val="1"/>
+          <w:numId w:val="2"/>
+        </w:numPr>
+        <w:rPr>
+          <w:lang w:val="en-US"/>
+        </w:rPr>
+      </w:pPr>
+      <w:r>
+        <w:t xml:space="preserve">Koppelen met </w:t>
+      </w:r>
+      <w:r>
+        <w:rPr>
+          <w:lang w:val="en-US"/>
+        </w:rPr>
+        <w:t>webserver</w:t>
+      </w:r>
+    </w:p>
+    <w:p>
+      <w:pPr>
+        <w:pStyle w:val="Lijstalinea"/>
+        <w:numPr>
+          <w:ilvl w:val="0"/>
+          <w:numId w:val="2"/>
+        </w:numPr>
+        <w:rPr>
+          <w:lang w:val="en-US"/>
+        </w:rPr>
+      </w:pPr>
+      <w:r>
+        <w:rPr>
+          <w:lang w:val="en-US"/>
+        </w:rPr>
+        <w:t>Webserver</w:t>
+      </w:r>
+    </w:p>
+    <w:p>
+      <w:pPr>
+        <w:pStyle w:val="Lijstalinea"/>
+        <w:numPr>
+          <w:ilvl w:val="1"/>
+          <w:numId w:val="2"/>
+        </w:numPr>
+        <w:rPr>
+          <w:lang w:val="en-US"/>
+        </w:rPr>
+      </w:pPr>
+      <w:r>
+        <w:rPr>
+          <w:lang w:val="en-US"/>
+        </w:rPr>
+        <w:t xml:space="preserve">Server </w:t>
+      </w:r>
+      <w:proofErr w:type="spellStart"/>
+      <w:r>
+        <w:rPr>
+          <w:lang w:val="en-US"/>
+        </w:rPr>
+        <w:t>opzetten</w:t>
+      </w:r>
+      <w:proofErr w:type="spellEnd"/>
+    </w:p>
+    <w:p>
+      <w:pPr>
+        <w:pStyle w:val="Lijstalinea"/>
+        <w:numPr>
+          <w:ilvl w:val="2"/>
+          <w:numId w:val="2"/>
+        </w:numPr>
+        <w:rPr>
+          <w:lang w:val="en-US"/>
+        </w:rPr>
+      </w:pPr>
+      <w:r>
+        <w:rPr>
+          <w:lang w:val="en-US"/>
+        </w:rPr>
+        <w:t xml:space="preserve"> Operating system </w:t>
+      </w:r>
+      <w:proofErr w:type="spellStart"/>
+      <w:r>
+        <w:rPr>
+          <w:lang w:val="en-US"/>
+        </w:rPr>
+        <w:t>instaleren</w:t>
+      </w:r>
+      <w:proofErr w:type="spellEnd"/>
+    </w:p>
+    <w:p>
+      <w:pPr>
+        <w:pStyle w:val="Lijstalinea"/>
+        <w:numPr>
+          <w:ilvl w:val="2"/>
+          <w:numId w:val="2"/>
+        </w:numPr>
+        <w:rPr>
+          <w:lang w:val="en-US"/>
+        </w:rPr>
+      </w:pPr>
+      <w:r>
+        <w:rPr>
+          <w:lang w:val="en-US"/>
+        </w:rPr>
+        <w:t xml:space="preserve"> </w:t>
+      </w:r>
+      <w:proofErr w:type="spellStart"/>
+      <w:r>
+        <w:rPr>
+          <w:lang w:val="en-US"/>
+        </w:rPr>
+        <w:t>Applicaties</w:t>
+      </w:r>
+      <w:proofErr w:type="spellEnd"/>
+      <w:r>
+        <w:rPr>
+          <w:lang w:val="en-US"/>
+        </w:rPr>
+        <w:t xml:space="preserve"> </w:t>
+      </w:r>
+      <w:proofErr w:type="spellStart"/>
+      <w:r>
+        <w:rPr>
+          <w:lang w:val="en-US"/>
+        </w:rPr>
+        <w:t>installeren</w:t>
+      </w:r>
+      <w:proofErr w:type="spellEnd"/>
+    </w:p>
+    <w:p>
+      <w:pPr>
+        <w:pStyle w:val="Lijstalinea"/>
+        <w:numPr>
+          <w:ilvl w:val="1"/>
+          <w:numId w:val="2"/>
+        </w:numPr>
+        <w:rPr>
+          <w:lang w:val="en-US"/>
+        </w:rPr>
+      </w:pPr>
+      <w:proofErr w:type="spellStart"/>
+      <w:r>
+        <w:rPr>
+          <w:lang w:val="en-US"/>
+        </w:rPr>
+        <w:t>Netwerk</w:t>
+      </w:r>
+      <w:proofErr w:type="spellEnd"/>
+      <w:r>
+        <w:rPr>
+          <w:lang w:val="en-US"/>
+        </w:rPr>
+        <w:t xml:space="preserve"> </w:t>
+      </w:r>
+      <w:proofErr w:type="spellStart"/>
+      <w:r>
+        <w:rPr>
+          <w:lang w:val="en-US"/>
+        </w:rPr>
+        <w:t>instellen</w:t>
+      </w:r>
+      <w:proofErr w:type="spellEnd"/>
+    </w:p>
+    <w:p>
+      <w:pPr>
+        <w:pStyle w:val="Lijstalinea"/>
+        <w:numPr>
+          <w:ilvl w:val="1"/>
+          <w:numId w:val="2"/>
+        </w:numPr>
+        <w:rPr>
+          <w:lang w:val="en-US"/>
+        </w:rPr>
+      </w:pPr>
+      <w:proofErr w:type="spellStart"/>
+      <w:r>
+        <w:rPr>
+          <w:lang w:val="en-US"/>
+        </w:rPr>
+        <w:t>Koppelen</w:t>
+      </w:r>
+      <w:proofErr w:type="spellEnd"/>
+      <w:r>
+        <w:rPr>
+          <w:lang w:val="en-US"/>
+        </w:rPr>
+        <w:t xml:space="preserve"> met file server</w:t>
+      </w:r>
+    </w:p>
+    <w:p>
+      <w:pPr>
+        <w:pStyle w:val="Lijstalinea"/>
+        <w:numPr>
+          <w:ilvl w:val="1"/>
+          <w:numId w:val="2"/>
+        </w:numPr>
+      </w:pPr>
+      <w:r>
+        <w:t>Manier vinden om via webserver in fileserver bestanden op te halen</w:t>
+      </w:r>
+    </w:p>
+    <w:p>
+      <w:pPr>
+        <w:pStyle w:val="Lijstalinea"/>
+        <w:numPr>
+          <w:ilvl w:val="0"/>
+          <w:numId w:val="2"/>
+        </w:numPr>
+        <w:rPr>
+          <w:lang w:val="en-US"/>
+        </w:rPr>
+      </w:pPr>
+      <w:r>
+        <w:rPr>
+          <w:lang w:val="en-US"/>
+        </w:rPr>
+        <w:t>Redundancy</w:t>
+      </w:r>
+      <w:r>
+        <w:rPr>
+          <w:lang w:val="en-US"/>
+        </w:rPr>
+        <w:t xml:space="preserve"> (extra)</w:t>
+      </w:r>
+    </w:p>
+    <w:p>
+      <w:pPr>
+        <w:pStyle w:val="Lijstalinea"/>
+        <w:numPr>
+          <w:ilvl w:val="1"/>
+          <w:numId w:val="2"/>
+        </w:numPr>
+      </w:pPr>
+      <w:r>
+        <w:t>2 servers met dezelfde applicatie (virtueel)</w:t>
+      </w:r>
+    </w:p>
+    <w:p>
+      <w:pPr>
+        <w:pStyle w:val="Lijstalinea"/>
+        <w:numPr>
+          <w:ilvl w:val="1"/>
+          <w:numId w:val="2"/>
+        </w:numPr>
+      </w:pPr>
+      <w:r>
+        <w:t>Loadbalancer</w:t>
       </w:r>
     </w:p>
     <w:p>
@@ -1365,6 +1286,118 @@
     </w:lvl>
   </w:abstractNum>
   <w:abstractNum w:abstractNumId="1" w15:restartNumberingAfterBreak="0">
+    <w:nsid w:val="5F545965"/>
+    <w:multiLevelType w:val="hybridMultilevel"/>
+    <w:tmpl w:val="D6DC2CC4"/>
+    <w:lvl w:ilvl="0" w:tplc="A852041C">
+      <w:numFmt w:val="bullet"/>
+      <w:lvlText w:val="-"/>
+      <w:lvlJc w:val="left"/>
+      <w:pPr>
+        <w:ind w:left="720" w:hanging="360"/>
+      </w:pPr>
+      <w:rPr>
+        <w:rFonts w:ascii="Calibri" w:eastAsiaTheme="minorHAnsi" w:hAnsi="Calibri" w:cs="Calibri" w:hint="default"/>
+      </w:rPr>
+    </w:lvl>
+    <w:lvl w:ilvl="1" w:tplc="08130003" w:tentative="1">
+      <w:start w:val="1"/>
+      <w:numFmt w:val="bullet"/>
+      <w:lvlText w:val="o"/>
+      <w:lvlJc w:val="left"/>
+      <w:pPr>
+        <w:ind w:left="1440" w:hanging="360"/>
+      </w:pPr>
+      <w:rPr>
+        <w:rFonts w:ascii="Courier New" w:hAnsi="Courier New" w:cs="Courier New" w:hint="default"/>
+      </w:rPr>
+    </w:lvl>
+    <w:lvl w:ilvl="2" w:tplc="08130005" w:tentative="1">
+      <w:start w:val="1"/>
+      <w:numFmt w:val="bullet"/>
+      <w:lvlText w:val=""/>
+      <w:lvlJc w:val="left"/>
+      <w:pPr>
+        <w:ind w:left="2160" w:hanging="360"/>
+      </w:pPr>
+      <w:rPr>
+        <w:rFonts w:ascii="Wingdings" w:hAnsi="Wingdings" w:hint="default"/>
+      </w:rPr>
+    </w:lvl>
+    <w:lvl w:ilvl="3" w:tplc="08130001" w:tentative="1">
+      <w:start w:val="1"/>
+      <w:numFmt w:val="bullet"/>
+      <w:lvlText w:val=""/>
+      <w:lvlJc w:val="left"/>
+      <w:pPr>
+        <w:ind w:left="2880" w:hanging="360"/>
+      </w:pPr>
+      <w:rPr>
+        <w:rFonts w:ascii="Symbol" w:hAnsi="Symbol" w:hint="default"/>
+      </w:rPr>
+    </w:lvl>
+    <w:lvl w:ilvl="4" w:tplc="08130003" w:tentative="1">
+      <w:start w:val="1"/>
+      <w:numFmt w:val="bullet"/>
+      <w:lvlText w:val="o"/>
+      <w:lvlJc w:val="left"/>
+      <w:pPr>
+        <w:ind w:left="3600" w:hanging="360"/>
+      </w:pPr>
+      <w:rPr>
+        <w:rFonts w:ascii="Courier New" w:hAnsi="Courier New" w:cs="Courier New" w:hint="default"/>
+      </w:rPr>
+    </w:lvl>
+    <w:lvl w:ilvl="5" w:tplc="08130005" w:tentative="1">
+      <w:start w:val="1"/>
+      <w:numFmt w:val="bullet"/>
+      <w:lvlText w:val=""/>
+      <w:lvlJc w:val="left"/>
+      <w:pPr>
+        <w:ind w:left="4320" w:hanging="360"/>
+      </w:pPr>
+      <w:rPr>
+        <w:rFonts w:ascii="Wingdings" w:hAnsi="Wingdings" w:hint="default"/>
+      </w:rPr>
+    </w:lvl>
+    <w:lvl w:ilvl="6" w:tplc="08130001" w:tentative="1">
+      <w:start w:val="1"/>
+      <w:numFmt w:val="bullet"/>
+      <w:lvlText w:val=""/>
+      <w:lvlJc w:val="left"/>
+      <w:pPr>
+        <w:ind w:left="5040" w:hanging="360"/>
+      </w:pPr>
+      <w:rPr>
+        <w:rFonts w:ascii="Symbol" w:hAnsi="Symbol" w:hint="default"/>
+      </w:rPr>
+    </w:lvl>
+    <w:lvl w:ilvl="7" w:tplc="08130003" w:tentative="1">
+      <w:start w:val="1"/>
+      <w:numFmt w:val="bullet"/>
+      <w:lvlText w:val="o"/>
+      <w:lvlJc w:val="left"/>
+      <w:pPr>
+        <w:ind w:left="5760" w:hanging="360"/>
+      </w:pPr>
+      <w:rPr>
+        <w:rFonts w:ascii="Courier New" w:hAnsi="Courier New" w:cs="Courier New" w:hint="default"/>
+      </w:rPr>
+    </w:lvl>
+    <w:lvl w:ilvl="8" w:tplc="08130005" w:tentative="1">
+      <w:start w:val="1"/>
+      <w:numFmt w:val="bullet"/>
+      <w:lvlText w:val=""/>
+      <w:lvlJc w:val="left"/>
+      <w:pPr>
+        <w:ind w:left="6480" w:hanging="360"/>
+      </w:pPr>
+      <w:rPr>
+        <w:rFonts w:ascii="Wingdings" w:hAnsi="Wingdings" w:hint="default"/>
+      </w:rPr>
+    </w:lvl>
+  </w:abstractNum>
+  <w:abstractNum w:abstractNumId="2" w15:restartNumberingAfterBreak="0">
     <w:nsid w:val="7BAF2A25"/>
     <w:multiLevelType w:val="hybridMultilevel"/>
     <w:tmpl w:val="110C53E8"/>
@@ -1477,10 +1510,13 @@
     </w:lvl>
   </w:abstractNum>
   <w:num w:numId="1">
-    <w:abstractNumId w:val="1"/>
+    <w:abstractNumId w:val="2"/>
   </w:num>
   <w:num w:numId="2">
     <w:abstractNumId w:val="0"/>
+  </w:num>
+  <w:num w:numId="3">
+    <w:abstractNumId w:val="1"/>
   </w:num>
 </w:numbering>
 </file>

</xml_diff>

<commit_message>
foto van blokschema aangepast
</commit_message>
<xml_diff>
--- a/Documenten/Projectvoorstel.docx
+++ b/Documenten/Projectvoorstel.docx
@@ -1,10 +1,10 @@
 
 <file path=word/document.xml><?xml version="1.0" encoding="utf-8"?>
-<w:document xmlns:wpc="http://schemas.microsoft.com/office/word/2010/wordprocessingCanvas" xmlns:cx="http://schemas.microsoft.com/office/drawing/2014/chartex" xmlns:cx1="http://schemas.microsoft.com/office/drawing/2015/9/8/chartex" xmlns:cx2="http://schemas.microsoft.com/office/drawing/2015/10/21/chartex" xmlns:cx3="http://schemas.microsoft.com/office/drawing/2016/5/9/chartex" xmlns:cx4="http://schemas.microsoft.com/office/drawing/2016/5/10/chartex" xmlns:cx5="http://schemas.microsoft.com/office/drawing/2016/5/11/chartex" xmlns:mc="http://schemas.openxmlformats.org/markup-compatibility/2006" xmlns:o="urn:schemas-microsoft-com:office:office" xmlns:r="http://schemas.openxmlformats.org/officeDocument/2006/relationships" xmlns:m="http://schemas.openxmlformats.org/officeDocument/2006/math" xmlns:v="urn:schemas-microsoft-com:vml" xmlns:wp14="http://schemas.microsoft.com/office/word/2010/wordprocessingDrawing" xmlns:wp="http://schemas.openxmlformats.org/drawingml/2006/wordprocessingDrawing" xmlns:w10="urn:schemas-microsoft-com:office:word" xmlns:w="http://schemas.openxmlformats.org/wordprocessingml/2006/main" xmlns:w14="http://schemas.microsoft.com/office/word/2010/wordml" xmlns:w15="http://schemas.microsoft.com/office/word/2012/wordml" xmlns:w16se="http://schemas.microsoft.com/office/word/2015/wordml/symex" xmlns:wpg="http://schemas.microsoft.com/office/word/2010/wordprocessingGroup" xmlns:wpi="http://schemas.microsoft.com/office/word/2010/wordprocessingInk" xmlns:wne="http://schemas.microsoft.com/office/word/2006/wordml" xmlns:wps="http://schemas.microsoft.com/office/word/2010/wordprocessingShape" mc:Ignorable="w14 w15 w16se wp14">
+<w:document xmlns:wpc="http://schemas.microsoft.com/office/word/2010/wordprocessingCanvas" xmlns:cx="http://schemas.microsoft.com/office/drawing/2014/chartex" xmlns:cx1="http://schemas.microsoft.com/office/drawing/2015/9/8/chartex" xmlns:cx2="http://schemas.microsoft.com/office/drawing/2015/10/21/chartex" xmlns:mc="http://schemas.openxmlformats.org/markup-compatibility/2006" xmlns:o="urn:schemas-microsoft-com:office:office" xmlns:r="http://schemas.openxmlformats.org/officeDocument/2006/relationships" xmlns:m="http://schemas.openxmlformats.org/officeDocument/2006/math" xmlns:v="urn:schemas-microsoft-com:vml" xmlns:wp14="http://schemas.microsoft.com/office/word/2010/wordprocessingDrawing" xmlns:wp="http://schemas.openxmlformats.org/drawingml/2006/wordprocessingDrawing" xmlns:w10="urn:schemas-microsoft-com:office:word" xmlns:w="http://schemas.openxmlformats.org/wordprocessingml/2006/main" xmlns:w14="http://schemas.microsoft.com/office/word/2010/wordml" xmlns:w15="http://schemas.microsoft.com/office/word/2012/wordml" xmlns:w16se="http://schemas.microsoft.com/office/word/2015/wordml/symex" xmlns:wpg="http://schemas.microsoft.com/office/word/2010/wordprocessingGroup" xmlns:wpi="http://schemas.microsoft.com/office/word/2010/wordprocessingInk" xmlns:wne="http://schemas.microsoft.com/office/word/2006/wordml" xmlns:wps="http://schemas.microsoft.com/office/word/2010/wordprocessingShape" mc:Ignorable="w14 w15 w16se wp14">
   <w:body>
     <w:p>
       <w:pPr>
-        <w:pStyle w:val="Title"/>
+        <w:pStyle w:val="Titel"/>
       </w:pPr>
       <w:r>
         <w:t>Projectvoorstel</w:t>
@@ -13,7 +13,7 @@
     <w:p/>
     <w:p>
       <w:pPr>
-        <w:pStyle w:val="Heading1"/>
+        <w:pStyle w:val="Kop1"/>
         <w:rPr>
           <w:u w:val="single"/>
         </w:rPr>
@@ -76,7 +76,7 @@
     <w:p/>
     <w:p>
       <w:pPr>
-        <w:pStyle w:val="Heading1"/>
+        <w:pStyle w:val="Kop1"/>
         <w:rPr>
           <w:u w:val="single"/>
         </w:rPr>
@@ -103,7 +103,7 @@
     </w:p>
     <w:p>
       <w:pPr>
-        <w:pStyle w:val="ListParagraph"/>
+        <w:pStyle w:val="Lijstalinea"/>
         <w:numPr>
           <w:ilvl w:val="0"/>
           <w:numId w:val="1"/>
@@ -115,7 +115,7 @@
     </w:p>
     <w:p>
       <w:pPr>
-        <w:pStyle w:val="ListParagraph"/>
+        <w:pStyle w:val="Lijstalinea"/>
         <w:numPr>
           <w:ilvl w:val="0"/>
           <w:numId w:val="1"/>
@@ -130,7 +130,7 @@
     </w:p>
     <w:p>
       <w:pPr>
-        <w:pStyle w:val="ListParagraph"/>
+        <w:pStyle w:val="Lijstalinea"/>
         <w:numPr>
           <w:ilvl w:val="0"/>
           <w:numId w:val="1"/>
@@ -142,7 +142,7 @@
     </w:p>
     <w:p>
       <w:pPr>
-        <w:pStyle w:val="ListParagraph"/>
+        <w:pStyle w:val="Lijstalinea"/>
         <w:numPr>
           <w:ilvl w:val="0"/>
           <w:numId w:val="1"/>
@@ -163,7 +163,7 @@
     </w:p>
     <w:p>
       <w:pPr>
-        <w:pStyle w:val="ListParagraph"/>
+        <w:pStyle w:val="Lijstalinea"/>
         <w:numPr>
           <w:ilvl w:val="0"/>
           <w:numId w:val="1"/>
@@ -175,7 +175,7 @@
     </w:p>
     <w:p>
       <w:pPr>
-        <w:pStyle w:val="ListParagraph"/>
+        <w:pStyle w:val="Lijstalinea"/>
         <w:numPr>
           <w:ilvl w:val="0"/>
           <w:numId w:val="1"/>
@@ -195,7 +195,7 @@
     </w:p>
     <w:p>
       <w:pPr>
-        <w:pStyle w:val="ListParagraph"/>
+        <w:pStyle w:val="Lijstalinea"/>
         <w:numPr>
           <w:ilvl w:val="0"/>
           <w:numId w:val="3"/>
@@ -207,7 +207,7 @@
     </w:p>
     <w:p>
       <w:pPr>
-        <w:pStyle w:val="ListParagraph"/>
+        <w:pStyle w:val="Lijstalinea"/>
         <w:numPr>
           <w:ilvl w:val="0"/>
           <w:numId w:val="3"/>
@@ -219,7 +219,7 @@
     </w:p>
     <w:p>
       <w:pPr>
-        <w:pStyle w:val="ListParagraph"/>
+        <w:pStyle w:val="Lijstalinea"/>
         <w:numPr>
           <w:ilvl w:val="0"/>
           <w:numId w:val="3"/>
@@ -231,7 +231,7 @@
     </w:p>
     <w:p>
       <w:pPr>
-        <w:pStyle w:val="ListParagraph"/>
+        <w:pStyle w:val="Lijstalinea"/>
         <w:numPr>
           <w:ilvl w:val="0"/>
           <w:numId w:val="3"/>
@@ -248,7 +248,7 @@
     </w:p>
     <w:p>
       <w:pPr>
-        <w:pStyle w:val="Heading1"/>
+        <w:pStyle w:val="Kop1"/>
         <w:rPr>
           <w:u w:val="single"/>
         </w:rPr>
@@ -262,7 +262,7 @@
     </w:p>
     <w:tbl>
       <w:tblPr>
-        <w:tblStyle w:val="TableGrid"/>
+        <w:tblStyle w:val="Tabelraster"/>
         <w:tblW w:w="0" w:type="auto"/>
         <w:tblLook w:val="04A0" w:firstRow="1" w:lastRow="0" w:firstColumn="1" w:lastColumn="0" w:noHBand="0" w:noVBand="1"/>
       </w:tblPr>
@@ -799,7 +799,7 @@
     <w:p/>
     <w:p>
       <w:pPr>
-        <w:pStyle w:val="Heading1"/>
+        <w:pStyle w:val="Kop1"/>
         <w:rPr>
           <w:u w:val="single"/>
         </w:rPr>
@@ -819,7 +819,7 @@
     </w:p>
     <w:p>
       <w:pPr>
-        <w:pStyle w:val="ListParagraph"/>
+        <w:pStyle w:val="Lijstalinea"/>
         <w:numPr>
           <w:ilvl w:val="0"/>
           <w:numId w:val="1"/>
@@ -831,7 +831,7 @@
     </w:p>
     <w:p>
       <w:pPr>
-        <w:pStyle w:val="ListParagraph"/>
+        <w:pStyle w:val="Lijstalinea"/>
         <w:numPr>
           <w:ilvl w:val="0"/>
           <w:numId w:val="1"/>
@@ -843,7 +843,7 @@
     </w:p>
     <w:p>
       <w:pPr>
-        <w:pStyle w:val="ListParagraph"/>
+        <w:pStyle w:val="Lijstalinea"/>
         <w:numPr>
           <w:ilvl w:val="0"/>
           <w:numId w:val="1"/>
@@ -855,7 +855,7 @@
     </w:p>
     <w:p>
       <w:pPr>
-        <w:pStyle w:val="ListParagraph"/>
+        <w:pStyle w:val="Lijstalinea"/>
         <w:numPr>
           <w:ilvl w:val="0"/>
           <w:numId w:val="1"/>
@@ -867,7 +867,7 @@
     </w:p>
     <w:p>
       <w:pPr>
-        <w:pStyle w:val="ListParagraph"/>
+        <w:pStyle w:val="Lijstalinea"/>
         <w:numPr>
           <w:ilvl w:val="0"/>
           <w:numId w:val="1"/>
@@ -879,7 +879,7 @@
     </w:p>
     <w:p>
       <w:pPr>
-        <w:pStyle w:val="ListParagraph"/>
+        <w:pStyle w:val="Lijstalinea"/>
         <w:numPr>
           <w:ilvl w:val="0"/>
           <w:numId w:val="1"/>
@@ -894,7 +894,7 @@
     </w:p>
     <w:p>
       <w:pPr>
-        <w:pStyle w:val="ListParagraph"/>
+        <w:pStyle w:val="Lijstalinea"/>
         <w:numPr>
           <w:ilvl w:val="0"/>
           <w:numId w:val="1"/>
@@ -906,7 +906,7 @@
     </w:p>
     <w:p>
       <w:pPr>
-        <w:pStyle w:val="ListParagraph"/>
+        <w:pStyle w:val="Lijstalinea"/>
         <w:numPr>
           <w:ilvl w:val="0"/>
           <w:numId w:val="1"/>
@@ -918,7 +918,7 @@
     </w:p>
     <w:p>
       <w:pPr>
-        <w:pStyle w:val="ListParagraph"/>
+        <w:pStyle w:val="Lijstalinea"/>
         <w:numPr>
           <w:ilvl w:val="0"/>
           <w:numId w:val="1"/>
@@ -930,7 +930,7 @@
     </w:p>
     <w:p>
       <w:pPr>
-        <w:pStyle w:val="ListParagraph"/>
+        <w:pStyle w:val="Lijstalinea"/>
         <w:numPr>
           <w:ilvl w:val="0"/>
           <w:numId w:val="1"/>
@@ -942,7 +942,7 @@
     </w:p>
     <w:p>
       <w:pPr>
-        <w:pStyle w:val="Heading1"/>
+        <w:pStyle w:val="Kop1"/>
       </w:pPr>
       <w:r>
         <w:t>Work breakdown structure</w:t>
@@ -951,7 +951,7 @@
     <w:p/>
     <w:p>
       <w:pPr>
-        <w:pStyle w:val="ListParagraph"/>
+        <w:pStyle w:val="Lijstalinea"/>
         <w:numPr>
           <w:ilvl w:val="0"/>
           <w:numId w:val="2"/>
@@ -963,7 +963,7 @@
     </w:p>
     <w:p>
       <w:pPr>
-        <w:pStyle w:val="ListParagraph"/>
+        <w:pStyle w:val="Lijstalinea"/>
         <w:numPr>
           <w:ilvl w:val="1"/>
           <w:numId w:val="2"/>
@@ -972,10 +972,25 @@
       <w:r>
         <w:t>Server opzetten</w:t>
       </w:r>
-    </w:p>
-    <w:p>
-      <w:pPr>
-        <w:pStyle w:val="ListParagraph"/>
+      <w:r>
+        <w:t xml:space="preserve"> </w:t>
+      </w:r>
+      <w:r>
+        <w:rPr>
+          <w:b/>
+        </w:rPr>
+        <w:t>(1 dag</w:t>
+      </w:r>
+      <w:r>
+        <w:rPr>
+          <w:b/>
+        </w:rPr>
+        <w:t>)</w:t>
+      </w:r>
+    </w:p>
+    <w:p>
+      <w:pPr>
+        <w:pStyle w:val="Lijstalinea"/>
         <w:numPr>
           <w:ilvl w:val="2"/>
           <w:numId w:val="2"/>
@@ -987,7 +1002,7 @@
     </w:p>
     <w:p>
       <w:pPr>
-        <w:pStyle w:val="ListParagraph"/>
+        <w:pStyle w:val="Lijstalinea"/>
         <w:numPr>
           <w:ilvl w:val="2"/>
           <w:numId w:val="2"/>
@@ -999,7 +1014,7 @@
     </w:p>
     <w:p>
       <w:pPr>
-        <w:pStyle w:val="ListParagraph"/>
+        <w:pStyle w:val="Lijstalinea"/>
         <w:numPr>
           <w:ilvl w:val="1"/>
           <w:numId w:val="2"/>
@@ -1008,22 +1023,70 @@
       <w:r>
         <w:t>Netwerk instellen</w:t>
       </w:r>
-    </w:p>
-    <w:p>
-      <w:pPr>
-        <w:pStyle w:val="ListParagraph"/>
+      <w:r>
+        <w:t xml:space="preserve"> </w:t>
+      </w:r>
+      <w:r>
+        <w:rPr>
+          <w:b/>
+        </w:rPr>
+        <w:t>(</w:t>
+      </w:r>
+      <w:r>
+        <w:rPr>
+          <w:b/>
+        </w:rPr>
+        <w:t>3 dagen</w:t>
+      </w:r>
+      <w:r>
+        <w:rPr>
+          <w:b/>
+        </w:rPr>
+        <w:t>)</w:t>
+      </w:r>
+      <w:r>
+        <w:t xml:space="preserve"> </w:t>
+      </w:r>
+    </w:p>
+    <w:p>
+      <w:pPr>
+        <w:pStyle w:val="Lijstalinea"/>
         <w:numPr>
           <w:ilvl w:val="1"/>
           <w:numId w:val="2"/>
         </w:numPr>
       </w:pPr>
       <w:r>
-        <w:t>Protocol kiezen</w:t>
-      </w:r>
-    </w:p>
-    <w:p>
-      <w:pPr>
-        <w:pStyle w:val="ListParagraph"/>
+        <w:t xml:space="preserve">Koppelen met </w:t>
+      </w:r>
+      <w:r>
+        <w:t>webserver</w:t>
+      </w:r>
+      <w:r>
+        <w:t xml:space="preserve"> </w:t>
+      </w:r>
+      <w:r>
+        <w:rPr>
+          <w:b/>
+        </w:rPr>
+        <w:t>(1 week)</w:t>
+      </w:r>
+    </w:p>
+    <w:p>
+      <w:pPr>
+        <w:pStyle w:val="Lijstalinea"/>
+        <w:numPr>
+          <w:ilvl w:val="0"/>
+          <w:numId w:val="2"/>
+        </w:numPr>
+      </w:pPr>
+      <w:r>
+        <w:t>Webserver</w:t>
+      </w:r>
+    </w:p>
+    <w:p>
+      <w:pPr>
+        <w:pStyle w:val="Lijstalinea"/>
         <w:numPr>
           <w:ilvl w:val="1"/>
           <w:numId w:val="2"/>
@@ -1033,18 +1096,192 @@
         </w:rPr>
       </w:pPr>
       <w:r>
-        <w:t xml:space="preserve">Koppelen met </w:t>
-      </w:r>
-      <w:r>
-        <w:rPr>
-          <w:lang w:val="en-US"/>
-        </w:rPr>
-        <w:t>webserver</w:t>
-      </w:r>
-    </w:p>
-    <w:p>
-      <w:pPr>
-        <w:pStyle w:val="ListParagraph"/>
+        <w:t xml:space="preserve">Server </w:t>
+      </w:r>
+      <w:proofErr w:type="spellStart"/>
+      <w:r>
+        <w:rPr>
+          <w:lang w:val="en-US"/>
+        </w:rPr>
+        <w:t>opzetten</w:t>
+      </w:r>
+      <w:proofErr w:type="spellEnd"/>
+      <w:r>
+        <w:t xml:space="preserve"> </w:t>
+      </w:r>
+      <w:r>
+        <w:rPr>
+          <w:b/>
+        </w:rPr>
+        <w:t>(1 dag</w:t>
+      </w:r>
+      <w:r>
+        <w:rPr>
+          <w:b/>
+        </w:rPr>
+        <w:t>)</w:t>
+      </w:r>
+    </w:p>
+    <w:p>
+      <w:pPr>
+        <w:pStyle w:val="Lijstalinea"/>
+        <w:numPr>
+          <w:ilvl w:val="2"/>
+          <w:numId w:val="2"/>
+        </w:numPr>
+        <w:rPr>
+          <w:lang w:val="en-US"/>
+        </w:rPr>
+      </w:pPr>
+      <w:r>
+        <w:rPr>
+          <w:lang w:val="en-US"/>
+        </w:rPr>
+        <w:t xml:space="preserve"> Operating system </w:t>
+      </w:r>
+      <w:proofErr w:type="spellStart"/>
+      <w:r>
+        <w:rPr>
+          <w:lang w:val="en-US"/>
+        </w:rPr>
+        <w:t>instaleren</w:t>
+      </w:r>
+      <w:proofErr w:type="spellEnd"/>
+    </w:p>
+    <w:p>
+      <w:pPr>
+        <w:pStyle w:val="Lijstalinea"/>
+        <w:numPr>
+          <w:ilvl w:val="2"/>
+          <w:numId w:val="2"/>
+        </w:numPr>
+        <w:rPr>
+          <w:lang w:val="en-US"/>
+        </w:rPr>
+      </w:pPr>
+      <w:r>
+        <w:rPr>
+          <w:lang w:val="en-US"/>
+        </w:rPr>
+        <w:t xml:space="preserve"> </w:t>
+      </w:r>
+      <w:proofErr w:type="spellStart"/>
+      <w:r>
+        <w:rPr>
+          <w:lang w:val="en-US"/>
+        </w:rPr>
+        <w:t>Applicaties</w:t>
+      </w:r>
+      <w:proofErr w:type="spellEnd"/>
+      <w:r>
+        <w:rPr>
+          <w:lang w:val="en-US"/>
+        </w:rPr>
+        <w:t xml:space="preserve"> </w:t>
+      </w:r>
+      <w:proofErr w:type="spellStart"/>
+      <w:r>
+        <w:rPr>
+          <w:lang w:val="en-US"/>
+        </w:rPr>
+        <w:t>installeren</w:t>
+      </w:r>
+      <w:proofErr w:type="spellEnd"/>
+    </w:p>
+    <w:p>
+      <w:pPr>
+        <w:pStyle w:val="Lijstalinea"/>
+        <w:numPr>
+          <w:ilvl w:val="1"/>
+          <w:numId w:val="2"/>
+        </w:numPr>
+        <w:rPr>
+          <w:lang w:val="en-US"/>
+        </w:rPr>
+      </w:pPr>
+      <w:proofErr w:type="spellStart"/>
+      <w:r>
+        <w:rPr>
+          <w:lang w:val="en-US"/>
+        </w:rPr>
+        <w:t>Netwerk</w:t>
+      </w:r>
+      <w:proofErr w:type="spellEnd"/>
+      <w:r>
+        <w:rPr>
+          <w:lang w:val="en-US"/>
+        </w:rPr>
+        <w:t xml:space="preserve"> </w:t>
+      </w:r>
+      <w:proofErr w:type="spellStart"/>
+      <w:r>
+        <w:rPr>
+          <w:lang w:val="en-US"/>
+        </w:rPr>
+        <w:t>instellen</w:t>
+      </w:r>
+      <w:proofErr w:type="spellEnd"/>
+      <w:r>
+        <w:t xml:space="preserve"> </w:t>
+      </w:r>
+      <w:r>
+        <w:rPr>
+          <w:b/>
+        </w:rPr>
+        <w:t>(3 dagen</w:t>
+      </w:r>
+      <w:r>
+        <w:rPr>
+          <w:b/>
+        </w:rPr>
+        <w:t>)</w:t>
+      </w:r>
+    </w:p>
+    <w:p>
+      <w:pPr>
+        <w:pStyle w:val="Lijstalinea"/>
+        <w:numPr>
+          <w:ilvl w:val="1"/>
+          <w:numId w:val="2"/>
+        </w:numPr>
+      </w:pPr>
+      <w:r>
+        <w:t>Koppelen met file server</w:t>
+      </w:r>
+      <w:r>
+        <w:t xml:space="preserve"> </w:t>
+      </w:r>
+      <w:r>
+        <w:rPr>
+          <w:b/>
+        </w:rPr>
+        <w:t>(1 week)</w:t>
+      </w:r>
+    </w:p>
+    <w:p>
+      <w:pPr>
+        <w:pStyle w:val="Lijstalinea"/>
+        <w:numPr>
+          <w:ilvl w:val="1"/>
+          <w:numId w:val="2"/>
+        </w:numPr>
+      </w:pPr>
+      <w:r>
+        <w:t>Manier vinden om via webserver in fileserver bestanden op te halen</w:t>
+      </w:r>
+      <w:r>
+        <w:t xml:space="preserve"> </w:t>
+      </w:r>
+      <w:r>
+        <w:rPr>
+          <w:b/>
+        </w:rPr>
+        <w:t>(1 week)</w:t>
+      </w:r>
+    </w:p>
+    <w:p>
+      <w:pPr>
+        <w:pStyle w:val="Lijstalinea"/>
         <w:numPr>
           <w:ilvl w:val="0"/>
           <w:numId w:val="2"/>
@@ -1057,38 +1294,256 @@
         <w:rPr>
           <w:lang w:val="en-US"/>
         </w:rPr>
-        <w:t>Webserver</w:t>
-      </w:r>
-    </w:p>
-    <w:p>
-      <w:pPr>
-        <w:pStyle w:val="ListParagraph"/>
+        <w:t>Redundancy</w:t>
+      </w:r>
+      <w:r>
+        <w:rPr>
+          <w:lang w:val="en-US"/>
+        </w:rPr>
+        <w:t xml:space="preserve"> (extra)</w:t>
+      </w:r>
+    </w:p>
+    <w:p>
+      <w:pPr>
+        <w:pStyle w:val="Lijstalinea"/>
         <w:numPr>
           <w:ilvl w:val="1"/>
           <w:numId w:val="2"/>
         </w:numPr>
-        <w:rPr>
-          <w:lang w:val="en-US"/>
-        </w:rPr>
-      </w:pPr>
-      <w:r>
-        <w:rPr>
-          <w:lang w:val="en-US"/>
-        </w:rPr>
-        <w:t xml:space="preserve">Server </w:t>
-      </w:r>
+      </w:pPr>
+      <w:r>
+        <w:t>2 servers met dezelfde applicatie (virtueel)</w:t>
+      </w:r>
+      <w:r>
+        <w:t xml:space="preserve"> </w:t>
+      </w:r>
+      <w:r>
+        <w:rPr>
+          <w:b/>
+        </w:rPr>
+        <w:t>(1 week)</w:t>
+      </w:r>
+    </w:p>
+    <w:p>
+      <w:pPr>
+        <w:pStyle w:val="Lijstalinea"/>
+        <w:numPr>
+          <w:ilvl w:val="1"/>
+          <w:numId w:val="2"/>
+        </w:numPr>
+      </w:pPr>
       <w:proofErr w:type="spellStart"/>
       <w:r>
-        <w:rPr>
-          <w:lang w:val="en-US"/>
-        </w:rPr>
-        <w:t>opzetten</w:t>
+        <w:t>Loadbalancer</w:t>
       </w:r>
       <w:proofErr w:type="spellEnd"/>
-    </w:p>
-    <w:p>
-      <w:pPr>
-        <w:pStyle w:val="ListParagraph"/>
+      <w:r>
+        <w:t xml:space="preserve"> </w:t>
+      </w:r>
+      <w:r>
+        <w:rPr>
+          <w:b/>
+        </w:rPr>
+        <w:t>(3 dagen</w:t>
+      </w:r>
+      <w:r>
+        <w:rPr>
+          <w:b/>
+        </w:rPr>
+        <w:t>)</w:t>
+      </w:r>
+    </w:p>
+    <w:p>
+      <w:pPr>
+        <w:pStyle w:val="Lijstalinea"/>
+        <w:numPr>
+          <w:ilvl w:val="1"/>
+          <w:numId w:val="2"/>
+        </w:numPr>
+      </w:pPr>
+      <w:r>
+        <w:t>Meerdere switches en netwerkkaarten instellen</w:t>
+      </w:r>
+      <w:r>
+        <w:t xml:space="preserve"> </w:t>
+      </w:r>
+      <w:r>
+        <w:rPr>
+          <w:b/>
+        </w:rPr>
+        <w:t>(3 dagen</w:t>
+      </w:r>
+      <w:r>
+        <w:rPr>
+          <w:b/>
+        </w:rPr>
+        <w:t>)</w:t>
+      </w:r>
+    </w:p>
+    <w:p>
+      <w:pPr>
+        <w:pStyle w:val="Lijstalinea"/>
+        <w:numPr>
+          <w:ilvl w:val="1"/>
+          <w:numId w:val="2"/>
+        </w:numPr>
+      </w:pPr>
+      <w:r>
+        <w:t>Voeding redundant maken</w:t>
+      </w:r>
+      <w:r>
+        <w:t xml:space="preserve"> </w:t>
+      </w:r>
+      <w:r>
+        <w:rPr>
+          <w:b/>
+        </w:rPr>
+        <w:t>(3 dagen</w:t>
+      </w:r>
+      <w:r>
+        <w:rPr>
+          <w:b/>
+        </w:rPr>
+        <w:t>)</w:t>
+      </w:r>
+    </w:p>
+    <w:p>
+      <w:pPr>
+        <w:pStyle w:val="Lijstalinea"/>
+        <w:numPr>
+          <w:ilvl w:val="0"/>
+          <w:numId w:val="2"/>
+        </w:numPr>
+        <w:rPr>
+          <w:lang w:val="en-US"/>
+        </w:rPr>
+      </w:pPr>
+      <w:r>
+        <w:rPr>
+          <w:lang w:val="en-US"/>
+        </w:rPr>
+        <w:t>Security</w:t>
+      </w:r>
+    </w:p>
+    <w:p>
+      <w:pPr>
+        <w:pStyle w:val="Lijstalinea"/>
+        <w:numPr>
+          <w:ilvl w:val="1"/>
+          <w:numId w:val="2"/>
+        </w:numPr>
+        <w:rPr>
+          <w:lang w:val="en-US"/>
+        </w:rPr>
+      </w:pPr>
+      <w:r>
+        <w:rPr>
+          <w:lang w:val="en-US"/>
+        </w:rPr>
+        <w:t xml:space="preserve">https </w:t>
+      </w:r>
+      <w:proofErr w:type="spellStart"/>
+      <w:r>
+        <w:rPr>
+          <w:lang w:val="en-US"/>
+        </w:rPr>
+        <w:t>implementeren</w:t>
+      </w:r>
+      <w:proofErr w:type="spellEnd"/>
+      <w:r>
+        <w:t xml:space="preserve"> </w:t>
+      </w:r>
+      <w:r>
+        <w:rPr>
+          <w:b/>
+        </w:rPr>
+        <w:t>(1 week)</w:t>
+      </w:r>
+    </w:p>
+    <w:p>
+      <w:pPr>
+        <w:pStyle w:val="Lijstalinea"/>
+        <w:numPr>
+          <w:ilvl w:val="0"/>
+          <w:numId w:val="2"/>
+        </w:numPr>
+        <w:rPr>
+          <w:lang w:val="en-US"/>
+        </w:rPr>
+      </w:pPr>
+      <w:r>
+        <w:rPr>
+          <w:lang w:val="en-US"/>
+        </w:rPr>
+        <w:t>Website (mobile + desktop)</w:t>
+      </w:r>
+    </w:p>
+    <w:p>
+      <w:pPr>
+        <w:pStyle w:val="Lijstalinea"/>
+        <w:numPr>
+          <w:ilvl w:val="1"/>
+          <w:numId w:val="2"/>
+        </w:numPr>
+        <w:rPr>
+          <w:lang w:val="en-US"/>
+        </w:rPr>
+      </w:pPr>
+      <w:proofErr w:type="spellStart"/>
+      <w:r>
+        <w:rPr>
+          <w:lang w:val="en-US"/>
+        </w:rPr>
+        <w:t>Pagina’s</w:t>
+      </w:r>
+      <w:proofErr w:type="spellEnd"/>
+      <w:r>
+        <w:rPr>
+          <w:lang w:val="en-US"/>
+        </w:rPr>
+        <w:t xml:space="preserve"> </w:t>
+      </w:r>
+      <w:proofErr w:type="spellStart"/>
+      <w:proofErr w:type="gramStart"/>
+      <w:r>
+        <w:rPr>
+          <w:lang w:val="en-US"/>
+        </w:rPr>
+        <w:t>ontwerpen</w:t>
+      </w:r>
+      <w:proofErr w:type="spellEnd"/>
+      <w:r>
+        <w:rPr>
+          <w:lang w:val="en-US"/>
+        </w:rPr>
+        <w:t xml:space="preserve"> </w:t>
+      </w:r>
+      <w:r>
+        <w:t xml:space="preserve"> </w:t>
+      </w:r>
+      <w:r>
+        <w:rPr>
+          <w:b/>
+        </w:rPr>
+        <w:t>(</w:t>
+      </w:r>
+      <w:proofErr w:type="gramEnd"/>
+      <w:r>
+        <w:rPr>
+          <w:b/>
+        </w:rPr>
+        <w:t>2 weken</w:t>
+      </w:r>
+      <w:r>
+        <w:rPr>
+          <w:b/>
+        </w:rPr>
+        <w:t>)</w:t>
+      </w:r>
+    </w:p>
+    <w:p>
+      <w:pPr>
+        <w:pStyle w:val="Lijstalinea"/>
         <w:numPr>
           <w:ilvl w:val="2"/>
           <w:numId w:val="2"/>
@@ -1101,20 +1556,48 @@
         <w:rPr>
           <w:lang w:val="en-US"/>
         </w:rPr>
-        <w:t xml:space="preserve"> Operating system </w:t>
+        <w:t xml:space="preserve"> In </w:t>
       </w:r>
       <w:proofErr w:type="spellStart"/>
       <w:r>
         <w:rPr>
           <w:lang w:val="en-US"/>
         </w:rPr>
-        <w:t>instaleren</w:t>
+        <w:t>visio</w:t>
       </w:r>
       <w:proofErr w:type="spellEnd"/>
-    </w:p>
-    <w:p>
-      <w:pPr>
-        <w:pStyle w:val="ListParagraph"/>
+      <w:r>
+        <w:rPr>
+          <w:lang w:val="en-US"/>
+        </w:rPr>
+        <w:t xml:space="preserve"> het </w:t>
+      </w:r>
+      <w:proofErr w:type="spellStart"/>
+      <w:r>
+        <w:rPr>
+          <w:lang w:val="en-US"/>
+        </w:rPr>
+        <w:t>ontwerp</w:t>
+      </w:r>
+      <w:proofErr w:type="spellEnd"/>
+      <w:r>
+        <w:rPr>
+          <w:lang w:val="en-US"/>
+        </w:rPr>
+        <w:t xml:space="preserve"> </w:t>
+      </w:r>
+      <w:proofErr w:type="spellStart"/>
+      <w:r>
+        <w:rPr>
+          <w:lang w:val="en-US"/>
+        </w:rPr>
+        <w:t>maken</w:t>
+      </w:r>
+      <w:proofErr w:type="spellEnd"/>
+    </w:p>
+    <w:p>
+      <w:pPr>
+        <w:pStyle w:val="Lijstalinea"/>
         <w:numPr>
           <w:ilvl w:val="2"/>
           <w:numId w:val="2"/>
@@ -1127,473 +1610,177 @@
         <w:rPr>
           <w:lang w:val="en-US"/>
         </w:rPr>
+        <w:lastRenderedPageBreak/>
+        <w:t xml:space="preserve"> In code </w:t>
+      </w:r>
+      <w:proofErr w:type="spellStart"/>
+      <w:r>
+        <w:rPr>
+          <w:lang w:val="en-US"/>
+        </w:rPr>
+        <w:t>omzetten</w:t>
+      </w:r>
+      <w:proofErr w:type="spellEnd"/>
+    </w:p>
+    <w:p>
+      <w:pPr>
+        <w:pStyle w:val="Lijstalinea"/>
+        <w:numPr>
+          <w:ilvl w:val="2"/>
+          <w:numId w:val="2"/>
+        </w:numPr>
+      </w:pPr>
+      <w:r>
+        <w:t xml:space="preserve"> Met php naar de fileserver de bestanden halen</w:t>
+      </w:r>
+    </w:p>
+    <w:p>
+      <w:pPr>
+        <w:pStyle w:val="Lijstalinea"/>
+        <w:numPr>
+          <w:ilvl w:val="0"/>
+          <w:numId w:val="2"/>
+        </w:numPr>
+        <w:rPr>
+          <w:lang w:val="en-US"/>
+        </w:rPr>
+      </w:pPr>
+      <w:r>
+        <w:rPr>
+          <w:lang w:val="en-US"/>
+        </w:rPr>
+        <w:t>Database</w:t>
+      </w:r>
+      <w:r>
         <w:t xml:space="preserve"> </w:t>
       </w:r>
-      <w:proofErr w:type="spellStart"/>
-      <w:r>
-        <w:rPr>
-          <w:lang w:val="en-US"/>
-        </w:rPr>
-        <w:t>Applicaties</w:t>
-      </w:r>
-      <w:proofErr w:type="spellEnd"/>
+      <w:r>
+        <w:rPr>
+          <w:b/>
+        </w:rPr>
+        <w:t>(1 week)</w:t>
+      </w:r>
+    </w:p>
+    <w:p>
+      <w:pPr>
+        <w:pStyle w:val="Lijstalinea"/>
+        <w:numPr>
+          <w:ilvl w:val="1"/>
+          <w:numId w:val="2"/>
+        </w:numPr>
+      </w:pPr>
+      <w:r>
+        <w:t>Bepalen welke info er word bijgehouden</w:t>
+      </w:r>
+    </w:p>
+    <w:p>
+      <w:pPr>
+        <w:pStyle w:val="Lijstalinea"/>
+        <w:numPr>
+          <w:ilvl w:val="1"/>
+          <w:numId w:val="2"/>
+        </w:numPr>
+      </w:pPr>
+      <w:r>
+        <w:t>ER-diagram opstellen</w:t>
+      </w:r>
+    </w:p>
+    <w:p>
+      <w:pPr>
+        <w:pStyle w:val="Lijstalinea"/>
+        <w:numPr>
+          <w:ilvl w:val="1"/>
+          <w:numId w:val="2"/>
+        </w:numPr>
+      </w:pPr>
+      <w:r>
+        <w:t>ER-diagram omzetten naar code</w:t>
+      </w:r>
+    </w:p>
+    <w:p>
+      <w:pPr>
+        <w:pStyle w:val="Lijstalinea"/>
+        <w:numPr>
+          <w:ilvl w:val="1"/>
+          <w:numId w:val="2"/>
+        </w:numPr>
+      </w:pPr>
+      <w:r>
+        <w:t>Database applicatie instellen</w:t>
+      </w:r>
+    </w:p>
+    <w:p>
+      <w:pPr>
+        <w:pStyle w:val="Lijstalinea"/>
+        <w:numPr>
+          <w:ilvl w:val="0"/>
+          <w:numId w:val="2"/>
+        </w:numPr>
+        <w:rPr>
+          <w:lang w:val="en-US"/>
+        </w:rPr>
+      </w:pPr>
+      <w:proofErr w:type="gramStart"/>
+      <w:r>
+        <w:rPr>
+          <w:lang w:val="en-US"/>
+        </w:rPr>
+        <w:t>VPN</w:t>
+      </w:r>
       <w:r>
         <w:rPr>
           <w:lang w:val="en-US"/>
         </w:rPr>
         <w:t xml:space="preserve"> </w:t>
       </w:r>
-      <w:proofErr w:type="spellStart"/>
-      <w:r>
-        <w:rPr>
-          <w:lang w:val="en-US"/>
-        </w:rPr>
-        <w:t>installeren</w:t>
-      </w:r>
-      <w:proofErr w:type="spellEnd"/>
-    </w:p>
-    <w:p>
-      <w:pPr>
-        <w:pStyle w:val="ListParagraph"/>
+      <w:r>
+        <w:t xml:space="preserve"> </w:t>
+      </w:r>
+      <w:r>
+        <w:rPr>
+          <w:b/>
+        </w:rPr>
+        <w:t>(</w:t>
+      </w:r>
+      <w:proofErr w:type="gramEnd"/>
+      <w:r>
+        <w:rPr>
+          <w:b/>
+        </w:rPr>
+        <w:t>5 dagen</w:t>
+      </w:r>
+      <w:r>
+        <w:rPr>
+          <w:b/>
+        </w:rPr>
+        <w:t>)</w:t>
+      </w:r>
+    </w:p>
+    <w:p>
+      <w:pPr>
+        <w:pStyle w:val="Lijstalinea"/>
         <w:numPr>
           <w:ilvl w:val="1"/>
           <w:numId w:val="2"/>
         </w:numPr>
-        <w:rPr>
-          <w:lang w:val="en-US"/>
-        </w:rPr>
-      </w:pPr>
-      <w:proofErr w:type="spellStart"/>
-      <w:r>
-        <w:rPr>
-          <w:lang w:val="en-US"/>
-        </w:rPr>
-        <w:t>Netwerk</w:t>
-      </w:r>
-      <w:proofErr w:type="spellEnd"/>
-      <w:r>
-        <w:rPr>
-          <w:lang w:val="en-US"/>
-        </w:rPr>
-        <w:t xml:space="preserve"> </w:t>
-      </w:r>
-      <w:proofErr w:type="spellStart"/>
-      <w:r>
-        <w:rPr>
-          <w:lang w:val="en-US"/>
-        </w:rPr>
-        <w:t>instellen</w:t>
-      </w:r>
-      <w:proofErr w:type="spellEnd"/>
-    </w:p>
-    <w:p>
-      <w:pPr>
-        <w:pStyle w:val="ListParagraph"/>
+      </w:pPr>
+      <w:r>
+        <w:t>V</w:t>
+      </w:r>
+      <w:r>
+        <w:t>PN</w:t>
+      </w:r>
+      <w:r>
+        <w:t xml:space="preserve"> opzetten op de 2 servers zodat we vanuit thuis ook kunnen werken aan het project</w:t>
+      </w:r>
+    </w:p>
+    <w:p>
+      <w:pPr>
+        <w:pStyle w:val="Lijstalinea"/>
         <w:numPr>
           <w:ilvl w:val="1"/>
           <w:numId w:val="2"/>
         </w:numPr>
-        <w:rPr>
-          <w:lang w:val="en-US"/>
-        </w:rPr>
-      </w:pPr>
-      <w:proofErr w:type="spellStart"/>
-      <w:r>
-        <w:rPr>
-          <w:lang w:val="en-US"/>
-        </w:rPr>
-        <w:t>Koppelen</w:t>
-      </w:r>
-      <w:proofErr w:type="spellEnd"/>
-      <w:r>
-        <w:rPr>
-          <w:lang w:val="en-US"/>
-        </w:rPr>
-        <w:t xml:space="preserve"> met file server</w:t>
-      </w:r>
-    </w:p>
-    <w:p>
-      <w:pPr>
-        <w:pStyle w:val="ListParagraph"/>
-        <w:numPr>
-          <w:ilvl w:val="1"/>
-          <w:numId w:val="2"/>
-        </w:numPr>
-      </w:pPr>
-      <w:r>
-        <w:t>Manier vinden om via webserver in fileserver bestanden op te halen</w:t>
-      </w:r>
-    </w:p>
-    <w:p>
-      <w:pPr>
-        <w:pStyle w:val="ListParagraph"/>
-        <w:numPr>
-          <w:ilvl w:val="0"/>
-          <w:numId w:val="2"/>
-        </w:numPr>
-        <w:rPr>
-          <w:lang w:val="en-US"/>
-        </w:rPr>
-      </w:pPr>
-      <w:r>
-        <w:rPr>
-          <w:lang w:val="en-US"/>
-        </w:rPr>
-        <w:t>Redundancy</w:t>
-      </w:r>
-      <w:r>
-        <w:rPr>
-          <w:lang w:val="en-US"/>
-        </w:rPr>
-        <w:t xml:space="preserve"> (extra)</w:t>
-      </w:r>
-    </w:p>
-    <w:p>
-      <w:pPr>
-        <w:pStyle w:val="ListParagraph"/>
-        <w:numPr>
-          <w:ilvl w:val="1"/>
-          <w:numId w:val="2"/>
-        </w:numPr>
-      </w:pPr>
-      <w:r>
-        <w:t>2 servers met dezelfde applicatie (virtueel)</w:t>
-      </w:r>
-    </w:p>
-    <w:p>
-      <w:pPr>
-        <w:pStyle w:val="ListParagraph"/>
-        <w:numPr>
-          <w:ilvl w:val="1"/>
-          <w:numId w:val="2"/>
-        </w:numPr>
-      </w:pPr>
-      <w:r>
-        <w:t>Loadbalancer</w:t>
-      </w:r>
-    </w:p>
-    <w:p>
-      <w:pPr>
-        <w:pStyle w:val="ListParagraph"/>
-        <w:numPr>
-          <w:ilvl w:val="1"/>
-          <w:numId w:val="2"/>
-        </w:numPr>
-      </w:pPr>
-      <w:r>
-        <w:t>Meerdere switches en netwerkkaarten instellen</w:t>
-      </w:r>
-    </w:p>
-    <w:p>
-      <w:pPr>
-        <w:pStyle w:val="ListParagraph"/>
-        <w:numPr>
-          <w:ilvl w:val="1"/>
-          <w:numId w:val="2"/>
-        </w:numPr>
-      </w:pPr>
-      <w:r>
-        <w:t>Voeding redundant maken</w:t>
-      </w:r>
-    </w:p>
-    <w:p>
-      <w:pPr>
-        <w:pStyle w:val="ListParagraph"/>
-        <w:numPr>
-          <w:ilvl w:val="0"/>
-          <w:numId w:val="2"/>
-        </w:numPr>
-        <w:rPr>
-          <w:lang w:val="en-US"/>
-        </w:rPr>
-      </w:pPr>
-      <w:r>
-        <w:rPr>
-          <w:lang w:val="en-US"/>
-        </w:rPr>
-        <w:t>Security</w:t>
-      </w:r>
-    </w:p>
-    <w:p>
-      <w:pPr>
-        <w:pStyle w:val="ListParagraph"/>
-        <w:numPr>
-          <w:ilvl w:val="1"/>
-          <w:numId w:val="2"/>
-        </w:numPr>
-        <w:rPr>
-          <w:lang w:val="en-US"/>
-        </w:rPr>
-      </w:pPr>
-      <w:r>
-        <w:rPr>
-          <w:lang w:val="en-US"/>
-        </w:rPr>
-        <w:t xml:space="preserve">https </w:t>
-      </w:r>
-      <w:proofErr w:type="spellStart"/>
-      <w:r>
-        <w:rPr>
-          <w:lang w:val="en-US"/>
-        </w:rPr>
-        <w:t>implementeren</w:t>
-      </w:r>
-      <w:proofErr w:type="spellEnd"/>
-    </w:p>
-    <w:p>
-      <w:pPr>
-        <w:pStyle w:val="ListParagraph"/>
-        <w:numPr>
-          <w:ilvl w:val="0"/>
-          <w:numId w:val="2"/>
-        </w:numPr>
-        <w:rPr>
-          <w:lang w:val="en-US"/>
-        </w:rPr>
-      </w:pPr>
-      <w:r>
-        <w:rPr>
-          <w:lang w:val="en-US"/>
-        </w:rPr>
-        <w:t>Website (mobile + desktop)</w:t>
-      </w:r>
-    </w:p>
-    <w:p>
-      <w:pPr>
-        <w:pStyle w:val="ListParagraph"/>
-        <w:numPr>
-          <w:ilvl w:val="1"/>
-          <w:numId w:val="2"/>
-        </w:numPr>
-        <w:rPr>
-          <w:lang w:val="en-US"/>
-        </w:rPr>
-      </w:pPr>
-      <w:proofErr w:type="spellStart"/>
-      <w:r>
-        <w:rPr>
-          <w:lang w:val="en-US"/>
-        </w:rPr>
-        <w:t>Pagina’s</w:t>
-      </w:r>
-      <w:proofErr w:type="spellEnd"/>
-      <w:r>
-        <w:rPr>
-          <w:lang w:val="en-US"/>
-        </w:rPr>
-        <w:t xml:space="preserve"> </w:t>
-      </w:r>
-      <w:proofErr w:type="spellStart"/>
-      <w:r>
-        <w:rPr>
-          <w:lang w:val="en-US"/>
-        </w:rPr>
-        <w:t>ontwerpen</w:t>
-      </w:r>
-      <w:proofErr w:type="spellEnd"/>
-    </w:p>
-    <w:p>
-      <w:pPr>
-        <w:pStyle w:val="ListParagraph"/>
-        <w:numPr>
-          <w:ilvl w:val="2"/>
-          <w:numId w:val="2"/>
-        </w:numPr>
-        <w:rPr>
-          <w:lang w:val="en-US"/>
-        </w:rPr>
-      </w:pPr>
-      <w:r>
-        <w:rPr>
-          <w:lang w:val="en-US"/>
-        </w:rPr>
-        <w:lastRenderedPageBreak/>
-        <w:t xml:space="preserve"> In </w:t>
-      </w:r>
-      <w:proofErr w:type="spellStart"/>
-      <w:r>
-        <w:rPr>
-          <w:lang w:val="en-US"/>
-        </w:rPr>
-        <w:t>visio</w:t>
-      </w:r>
-      <w:proofErr w:type="spellEnd"/>
-      <w:r>
-        <w:rPr>
-          <w:lang w:val="en-US"/>
-        </w:rPr>
-        <w:t xml:space="preserve"> het </w:t>
-      </w:r>
-      <w:proofErr w:type="spellStart"/>
-      <w:r>
-        <w:rPr>
-          <w:lang w:val="en-US"/>
-        </w:rPr>
-        <w:t>ontwerp</w:t>
-      </w:r>
-      <w:proofErr w:type="spellEnd"/>
-      <w:r>
-        <w:rPr>
-          <w:lang w:val="en-US"/>
-        </w:rPr>
-        <w:t xml:space="preserve"> </w:t>
-      </w:r>
-      <w:proofErr w:type="spellStart"/>
-      <w:r>
-        <w:rPr>
-          <w:lang w:val="en-US"/>
-        </w:rPr>
-        <w:t>maken</w:t>
-      </w:r>
-      <w:proofErr w:type="spellEnd"/>
-    </w:p>
-    <w:p>
-      <w:pPr>
-        <w:pStyle w:val="ListParagraph"/>
-        <w:numPr>
-          <w:ilvl w:val="2"/>
-          <w:numId w:val="2"/>
-        </w:numPr>
-        <w:rPr>
-          <w:lang w:val="en-US"/>
-        </w:rPr>
-      </w:pPr>
-      <w:r>
-        <w:rPr>
-          <w:lang w:val="en-US"/>
-        </w:rPr>
-        <w:t xml:space="preserve"> In code </w:t>
-      </w:r>
-      <w:proofErr w:type="spellStart"/>
-      <w:r>
-        <w:rPr>
-          <w:lang w:val="en-US"/>
-        </w:rPr>
-        <w:t>omzetten</w:t>
-      </w:r>
-      <w:proofErr w:type="spellEnd"/>
-    </w:p>
-    <w:p>
-      <w:pPr>
-        <w:pStyle w:val="ListParagraph"/>
-        <w:numPr>
-          <w:ilvl w:val="2"/>
-          <w:numId w:val="2"/>
-        </w:numPr>
-      </w:pPr>
-      <w:r>
-        <w:t xml:space="preserve"> Met php naar de fileserver de bestanden halen</w:t>
-      </w:r>
-    </w:p>
-    <w:p>
-      <w:pPr>
-        <w:pStyle w:val="ListParagraph"/>
-        <w:numPr>
-          <w:ilvl w:val="0"/>
-          <w:numId w:val="2"/>
-        </w:numPr>
-        <w:rPr>
-          <w:lang w:val="en-US"/>
-        </w:rPr>
-      </w:pPr>
-      <w:r>
-        <w:rPr>
-          <w:lang w:val="en-US"/>
-        </w:rPr>
-        <w:t>Database</w:t>
-      </w:r>
-    </w:p>
-    <w:p>
-      <w:pPr>
-        <w:pStyle w:val="ListParagraph"/>
-        <w:numPr>
-          <w:ilvl w:val="1"/>
-          <w:numId w:val="2"/>
-        </w:numPr>
-      </w:pPr>
-      <w:r>
-        <w:t>Bepalen welke info er word bijgehouden</w:t>
-      </w:r>
-    </w:p>
-    <w:p>
-      <w:pPr>
-        <w:pStyle w:val="ListParagraph"/>
-        <w:numPr>
-          <w:ilvl w:val="1"/>
-          <w:numId w:val="2"/>
-        </w:numPr>
-      </w:pPr>
-      <w:r>
-        <w:t>ER-diagram opstellen</w:t>
-      </w:r>
-    </w:p>
-    <w:p>
-      <w:pPr>
-        <w:pStyle w:val="ListParagraph"/>
-        <w:numPr>
-          <w:ilvl w:val="1"/>
-          <w:numId w:val="2"/>
-        </w:numPr>
-      </w:pPr>
-      <w:r>
-        <w:t>ER-diagram omzetten naar code</w:t>
-      </w:r>
-    </w:p>
-    <w:p>
-      <w:pPr>
-        <w:pStyle w:val="ListParagraph"/>
-        <w:numPr>
-          <w:ilvl w:val="1"/>
-          <w:numId w:val="2"/>
-        </w:numPr>
-      </w:pPr>
-      <w:r>
-        <w:t>Database applicatie instellen</w:t>
-      </w:r>
-    </w:p>
-    <w:p>
-      <w:pPr>
-        <w:pStyle w:val="ListParagraph"/>
-        <w:numPr>
-          <w:ilvl w:val="0"/>
-          <w:numId w:val="2"/>
-        </w:numPr>
-        <w:rPr>
-          <w:lang w:val="en-US"/>
-        </w:rPr>
-      </w:pPr>
-      <w:r>
-        <w:rPr>
-          <w:lang w:val="en-US"/>
-        </w:rPr>
-        <w:t>VPN</w:t>
-      </w:r>
-    </w:p>
-    <w:p>
-      <w:pPr>
-        <w:pStyle w:val="ListParagraph"/>
-        <w:numPr>
-          <w:ilvl w:val="1"/>
-          <w:numId w:val="2"/>
-        </w:numPr>
-      </w:pPr>
-      <w:r>
-        <w:t>V</w:t>
-      </w:r>
-      <w:r>
-        <w:t>PN</w:t>
-      </w:r>
-      <w:r>
-        <w:t xml:space="preserve"> opzetten op de 2 servers zodat we vanuit thuis ook kunnen werken aan het project</w:t>
-      </w:r>
-    </w:p>
-    <w:p>
-      <w:pPr>
-        <w:pStyle w:val="ListParagraph"/>
-        <w:numPr>
-          <w:ilvl w:val="1"/>
-          <w:numId w:val="2"/>
-        </w:numPr>
       </w:pPr>
       <w:r>
         <w:t>VPN opzetten voor gebruikers</w:t>
@@ -1601,7 +1788,21 @@
     </w:p>
     <w:p>
       <w:pPr>
-        <w:pStyle w:val="Heading1"/>
+        <w:ind w:left="360"/>
+        <w:rPr>
+          <w:b/>
+        </w:rPr>
+      </w:pPr>
+      <w:r>
+        <w:rPr>
+          <w:b/>
+        </w:rPr>
+        <w:t>Totaal 78 dagen.</w:t>
+      </w:r>
+    </w:p>
+    <w:p>
+      <w:pPr>
+        <w:pStyle w:val="Kop1"/>
         <w:rPr>
           <w:u w:val="single"/>
         </w:rPr>
@@ -1615,6 +1816,7 @@
     </w:p>
     <w:p/>
     <w:p>
+      <w:bookmarkStart w:id="0" w:name="_GoBack"/>
       <w:r>
         <w:rPr>
           <w:noProof/>
@@ -1622,9 +1824,9 @@
         </w:rPr>
         <w:drawing>
           <wp:inline distT="0" distB="0" distL="0" distR="0">
-            <wp:extent cx="5760720" cy="4518025"/>
-            <wp:effectExtent l="0" t="0" r="0" b="0"/>
-            <wp:docPr id="1" name="Afbeelding 1"/>
+            <wp:extent cx="5538433" cy="4162425"/>
+            <wp:effectExtent l="0" t="0" r="5715" b="0"/>
+            <wp:docPr id="2" name="Afbeelding 2"/>
             <wp:cNvGraphicFramePr>
               <a:graphicFrameLocks xmlns:a="http://schemas.openxmlformats.org/drawingml/2006/main" noChangeAspect="1"/>
             </wp:cNvGraphicFramePr>
@@ -1632,7 +1834,7 @@
               <a:graphicData uri="http://schemas.openxmlformats.org/drawingml/2006/picture">
                 <pic:pic xmlns:pic="http://schemas.openxmlformats.org/drawingml/2006/picture">
                   <pic:nvPicPr>
-                    <pic:cNvPr id="1" name="blockschema.png"/>
+                    <pic:cNvPr id="2" name="blockschema Netwerk.png"/>
                     <pic:cNvPicPr/>
                   </pic:nvPicPr>
                   <pic:blipFill>
@@ -1650,7 +1852,7 @@
                   <pic:spPr>
                     <a:xfrm>
                       <a:off x="0" y="0"/>
-                      <a:ext cx="5760720" cy="4518025"/>
+                      <a:ext cx="5538433" cy="4162425"/>
                     </a:xfrm>
                     <a:prstGeom prst="rect">
                       <a:avLst/>
@@ -1662,11 +1864,12 @@
           </wp:inline>
         </w:drawing>
       </w:r>
+      <w:bookmarkEnd w:id="0"/>
     </w:p>
     <w:p/>
     <w:p>
       <w:pPr>
-        <w:pStyle w:val="Heading1"/>
+        <w:pStyle w:val="Kop1"/>
         <w:rPr>
           <w:u w:val="single"/>
         </w:rPr>
@@ -1682,8 +1885,6 @@
       <w:r>
         <w:t>Zie bijgevoegd visio bestand.</w:t>
       </w:r>
-      <w:bookmarkStart w:id="0" w:name="_GoBack"/>
-      <w:bookmarkEnd w:id="0"/>
     </w:p>
     <w:sectPr>
       <w:headerReference w:type="default" r:id="rId8"/>
@@ -1697,7 +1898,7 @@
 </file>
 
 <file path=word/endnotes.xml><?xml version="1.0" encoding="utf-8"?>
-<w:endnotes xmlns:wpc="http://schemas.microsoft.com/office/word/2010/wordprocessingCanvas" xmlns:cx="http://schemas.microsoft.com/office/drawing/2014/chartex" xmlns:cx1="http://schemas.microsoft.com/office/drawing/2015/9/8/chartex" xmlns:cx2="http://schemas.microsoft.com/office/drawing/2015/10/21/chartex" xmlns:cx3="http://schemas.microsoft.com/office/drawing/2016/5/9/chartex" xmlns:cx4="http://schemas.microsoft.com/office/drawing/2016/5/10/chartex" xmlns:cx5="http://schemas.microsoft.com/office/drawing/2016/5/11/chartex" xmlns:mc="http://schemas.openxmlformats.org/markup-compatibility/2006" xmlns:o="urn:schemas-microsoft-com:office:office" xmlns:r="http://schemas.openxmlformats.org/officeDocument/2006/relationships" xmlns:m="http://schemas.openxmlformats.org/officeDocument/2006/math" xmlns:v="urn:schemas-microsoft-com:vml" xmlns:wp14="http://schemas.microsoft.com/office/word/2010/wordprocessingDrawing" xmlns:wp="http://schemas.openxmlformats.org/drawingml/2006/wordprocessingDrawing" xmlns:w10="urn:schemas-microsoft-com:office:word" xmlns:w="http://schemas.openxmlformats.org/wordprocessingml/2006/main" xmlns:w14="http://schemas.microsoft.com/office/word/2010/wordml" xmlns:w15="http://schemas.microsoft.com/office/word/2012/wordml" xmlns:w16se="http://schemas.microsoft.com/office/word/2015/wordml/symex" xmlns:wpg="http://schemas.microsoft.com/office/word/2010/wordprocessingGroup" xmlns:wpi="http://schemas.microsoft.com/office/word/2010/wordprocessingInk" xmlns:wne="http://schemas.microsoft.com/office/word/2006/wordml" xmlns:wps="http://schemas.microsoft.com/office/word/2010/wordprocessingShape" mc:Ignorable="w14 w15 w16se wp14">
+<w:endnotes xmlns:wpc="http://schemas.microsoft.com/office/word/2010/wordprocessingCanvas" xmlns:cx="http://schemas.microsoft.com/office/drawing/2014/chartex" xmlns:cx1="http://schemas.microsoft.com/office/drawing/2015/9/8/chartex" xmlns:cx2="http://schemas.microsoft.com/office/drawing/2015/10/21/chartex" xmlns:mc="http://schemas.openxmlformats.org/markup-compatibility/2006" xmlns:o="urn:schemas-microsoft-com:office:office" xmlns:r="http://schemas.openxmlformats.org/officeDocument/2006/relationships" xmlns:m="http://schemas.openxmlformats.org/officeDocument/2006/math" xmlns:v="urn:schemas-microsoft-com:vml" xmlns:wp14="http://schemas.microsoft.com/office/word/2010/wordprocessingDrawing" xmlns:wp="http://schemas.openxmlformats.org/drawingml/2006/wordprocessingDrawing" xmlns:w10="urn:schemas-microsoft-com:office:word" xmlns:w="http://schemas.openxmlformats.org/wordprocessingml/2006/main" xmlns:w14="http://schemas.microsoft.com/office/word/2010/wordml" xmlns:w15="http://schemas.microsoft.com/office/word/2012/wordml" xmlns:w16se="http://schemas.microsoft.com/office/word/2015/wordml/symex" xmlns:wpg="http://schemas.microsoft.com/office/word/2010/wordprocessingGroup" xmlns:wpi="http://schemas.microsoft.com/office/word/2010/wordprocessingInk" xmlns:wne="http://schemas.microsoft.com/office/word/2006/wordml" xmlns:wps="http://schemas.microsoft.com/office/word/2010/wordprocessingShape" mc:Ignorable="w14 w15 w16se wp14">
   <w:endnote w:type="separator" w:id="-1">
     <w:p>
       <w:pPr>
@@ -1722,7 +1923,7 @@
 </file>
 
 <file path=word/footnotes.xml><?xml version="1.0" encoding="utf-8"?>
-<w:footnotes xmlns:wpc="http://schemas.microsoft.com/office/word/2010/wordprocessingCanvas" xmlns:cx="http://schemas.microsoft.com/office/drawing/2014/chartex" xmlns:cx1="http://schemas.microsoft.com/office/drawing/2015/9/8/chartex" xmlns:cx2="http://schemas.microsoft.com/office/drawing/2015/10/21/chartex" xmlns:cx3="http://schemas.microsoft.com/office/drawing/2016/5/9/chartex" xmlns:cx4="http://schemas.microsoft.com/office/drawing/2016/5/10/chartex" xmlns:cx5="http://schemas.microsoft.com/office/drawing/2016/5/11/chartex" xmlns:mc="http://schemas.openxmlformats.org/markup-compatibility/2006" xmlns:o="urn:schemas-microsoft-com:office:office" xmlns:r="http://schemas.openxmlformats.org/officeDocument/2006/relationships" xmlns:m="http://schemas.openxmlformats.org/officeDocument/2006/math" xmlns:v="urn:schemas-microsoft-com:vml" xmlns:wp14="http://schemas.microsoft.com/office/word/2010/wordprocessingDrawing" xmlns:wp="http://schemas.openxmlformats.org/drawingml/2006/wordprocessingDrawing" xmlns:w10="urn:schemas-microsoft-com:office:word" xmlns:w="http://schemas.openxmlformats.org/wordprocessingml/2006/main" xmlns:w14="http://schemas.microsoft.com/office/word/2010/wordml" xmlns:w15="http://schemas.microsoft.com/office/word/2012/wordml" xmlns:w16se="http://schemas.microsoft.com/office/word/2015/wordml/symex" xmlns:wpg="http://schemas.microsoft.com/office/word/2010/wordprocessingGroup" xmlns:wpi="http://schemas.microsoft.com/office/word/2010/wordprocessingInk" xmlns:wne="http://schemas.microsoft.com/office/word/2006/wordml" xmlns:wps="http://schemas.microsoft.com/office/word/2010/wordprocessingShape" mc:Ignorable="w14 w15 w16se wp14">
+<w:footnotes xmlns:wpc="http://schemas.microsoft.com/office/word/2010/wordprocessingCanvas" xmlns:cx="http://schemas.microsoft.com/office/drawing/2014/chartex" xmlns:cx1="http://schemas.microsoft.com/office/drawing/2015/9/8/chartex" xmlns:cx2="http://schemas.microsoft.com/office/drawing/2015/10/21/chartex" xmlns:mc="http://schemas.openxmlformats.org/markup-compatibility/2006" xmlns:o="urn:schemas-microsoft-com:office:office" xmlns:r="http://schemas.openxmlformats.org/officeDocument/2006/relationships" xmlns:m="http://schemas.openxmlformats.org/officeDocument/2006/math" xmlns:v="urn:schemas-microsoft-com:vml" xmlns:wp14="http://schemas.microsoft.com/office/word/2010/wordprocessingDrawing" xmlns:wp="http://schemas.openxmlformats.org/drawingml/2006/wordprocessingDrawing" xmlns:w10="urn:schemas-microsoft-com:office:word" xmlns:w="http://schemas.openxmlformats.org/wordprocessingml/2006/main" xmlns:w14="http://schemas.microsoft.com/office/word/2010/wordml" xmlns:w15="http://schemas.microsoft.com/office/word/2012/wordml" xmlns:w16se="http://schemas.microsoft.com/office/word/2015/wordml/symex" xmlns:wpg="http://schemas.microsoft.com/office/word/2010/wordprocessingGroup" xmlns:wpi="http://schemas.microsoft.com/office/word/2010/wordprocessingInk" xmlns:wne="http://schemas.microsoft.com/office/word/2006/wordml" xmlns:wps="http://schemas.microsoft.com/office/word/2010/wordprocessingShape" mc:Ignorable="w14 w15 w16se wp14">
   <w:footnote w:type="separator" w:id="-1">
     <w:p>
       <w:pPr>
@@ -1747,10 +1948,10 @@
 </file>
 
 <file path=word/header1.xml><?xml version="1.0" encoding="utf-8"?>
-<w:hdr xmlns:wpc="http://schemas.microsoft.com/office/word/2010/wordprocessingCanvas" xmlns:cx="http://schemas.microsoft.com/office/drawing/2014/chartex" xmlns:cx1="http://schemas.microsoft.com/office/drawing/2015/9/8/chartex" xmlns:cx2="http://schemas.microsoft.com/office/drawing/2015/10/21/chartex" xmlns:cx3="http://schemas.microsoft.com/office/drawing/2016/5/9/chartex" xmlns:cx4="http://schemas.microsoft.com/office/drawing/2016/5/10/chartex" xmlns:cx5="http://schemas.microsoft.com/office/drawing/2016/5/11/chartex" xmlns:mc="http://schemas.openxmlformats.org/markup-compatibility/2006" xmlns:o="urn:schemas-microsoft-com:office:office" xmlns:r="http://schemas.openxmlformats.org/officeDocument/2006/relationships" xmlns:m="http://schemas.openxmlformats.org/officeDocument/2006/math" xmlns:v="urn:schemas-microsoft-com:vml" xmlns:wp14="http://schemas.microsoft.com/office/word/2010/wordprocessingDrawing" xmlns:wp="http://schemas.openxmlformats.org/drawingml/2006/wordprocessingDrawing" xmlns:w10="urn:schemas-microsoft-com:office:word" xmlns:w="http://schemas.openxmlformats.org/wordprocessingml/2006/main" xmlns:w14="http://schemas.microsoft.com/office/word/2010/wordml" xmlns:w15="http://schemas.microsoft.com/office/word/2012/wordml" xmlns:w16se="http://schemas.microsoft.com/office/word/2015/wordml/symex" xmlns:wpg="http://schemas.microsoft.com/office/word/2010/wordprocessingGroup" xmlns:wpi="http://schemas.microsoft.com/office/word/2010/wordprocessingInk" xmlns:wne="http://schemas.microsoft.com/office/word/2006/wordml" xmlns:wps="http://schemas.microsoft.com/office/word/2010/wordprocessingShape" mc:Ignorable="w14 w15 w16se wp14">
+<w:hdr xmlns:wpc="http://schemas.microsoft.com/office/word/2010/wordprocessingCanvas" xmlns:cx="http://schemas.microsoft.com/office/drawing/2014/chartex" xmlns:cx1="http://schemas.microsoft.com/office/drawing/2015/9/8/chartex" xmlns:cx2="http://schemas.microsoft.com/office/drawing/2015/10/21/chartex" xmlns:mc="http://schemas.openxmlformats.org/markup-compatibility/2006" xmlns:o="urn:schemas-microsoft-com:office:office" xmlns:r="http://schemas.openxmlformats.org/officeDocument/2006/relationships" xmlns:m="http://schemas.openxmlformats.org/officeDocument/2006/math" xmlns:v="urn:schemas-microsoft-com:vml" xmlns:wp14="http://schemas.microsoft.com/office/word/2010/wordprocessingDrawing" xmlns:wp="http://schemas.openxmlformats.org/drawingml/2006/wordprocessingDrawing" xmlns:w10="urn:schemas-microsoft-com:office:word" xmlns:w="http://schemas.openxmlformats.org/wordprocessingml/2006/main" xmlns:w14="http://schemas.microsoft.com/office/word/2010/wordml" xmlns:w15="http://schemas.microsoft.com/office/word/2012/wordml" xmlns:w16se="http://schemas.microsoft.com/office/word/2015/wordml/symex" xmlns:wpg="http://schemas.microsoft.com/office/word/2010/wordprocessingGroup" xmlns:wpi="http://schemas.microsoft.com/office/word/2010/wordprocessingInk" xmlns:wne="http://schemas.microsoft.com/office/word/2006/wordml" xmlns:wps="http://schemas.microsoft.com/office/word/2010/wordprocessingShape" mc:Ignorable="w14 w15 w16se wp14">
   <w:p>
     <w:pPr>
-      <w:pStyle w:val="Header"/>
+      <w:pStyle w:val="Koptekst"/>
     </w:pPr>
     <w:r>
       <w:t>Ruben Bracke</w:t>
@@ -1772,7 +1973,7 @@
 </file>
 
 <file path=word/numbering.xml><?xml version="1.0" encoding="utf-8"?>
-<w:numbering xmlns:wpc="http://schemas.microsoft.com/office/word/2010/wordprocessingCanvas" xmlns:cx="http://schemas.microsoft.com/office/drawing/2014/chartex" xmlns:cx1="http://schemas.microsoft.com/office/drawing/2015/9/8/chartex" xmlns:cx2="http://schemas.microsoft.com/office/drawing/2015/10/21/chartex" xmlns:cx3="http://schemas.microsoft.com/office/drawing/2016/5/9/chartex" xmlns:cx4="http://schemas.microsoft.com/office/drawing/2016/5/10/chartex" xmlns:cx5="http://schemas.microsoft.com/office/drawing/2016/5/11/chartex" xmlns:mc="http://schemas.openxmlformats.org/markup-compatibility/2006" xmlns:o="urn:schemas-microsoft-com:office:office" xmlns:r="http://schemas.openxmlformats.org/officeDocument/2006/relationships" xmlns:m="http://schemas.openxmlformats.org/officeDocument/2006/math" xmlns:v="urn:schemas-microsoft-com:vml" xmlns:wp14="http://schemas.microsoft.com/office/word/2010/wordprocessingDrawing" xmlns:wp="http://schemas.openxmlformats.org/drawingml/2006/wordprocessingDrawing" xmlns:w10="urn:schemas-microsoft-com:office:word" xmlns:w="http://schemas.openxmlformats.org/wordprocessingml/2006/main" xmlns:w14="http://schemas.microsoft.com/office/word/2010/wordml" xmlns:w15="http://schemas.microsoft.com/office/word/2012/wordml" xmlns:w16se="http://schemas.microsoft.com/office/word/2015/wordml/symex" xmlns:wpg="http://schemas.microsoft.com/office/word/2010/wordprocessingGroup" xmlns:wpi="http://schemas.microsoft.com/office/word/2010/wordprocessingInk" xmlns:wne="http://schemas.microsoft.com/office/word/2006/wordml" xmlns:wps="http://schemas.microsoft.com/office/word/2010/wordprocessingShape" mc:Ignorable="w14 w15 w16se wp14">
+<w:numbering xmlns:wpc="http://schemas.microsoft.com/office/word/2010/wordprocessingCanvas" xmlns:cx="http://schemas.microsoft.com/office/drawing/2014/chartex" xmlns:cx1="http://schemas.microsoft.com/office/drawing/2015/9/8/chartex" xmlns:cx2="http://schemas.microsoft.com/office/drawing/2015/10/21/chartex" xmlns:mc="http://schemas.openxmlformats.org/markup-compatibility/2006" xmlns:o="urn:schemas-microsoft-com:office:office" xmlns:r="http://schemas.openxmlformats.org/officeDocument/2006/relationships" xmlns:m="http://schemas.openxmlformats.org/officeDocument/2006/math" xmlns:v="urn:schemas-microsoft-com:vml" xmlns:wp14="http://schemas.microsoft.com/office/word/2010/wordprocessingDrawing" xmlns:wp="http://schemas.openxmlformats.org/drawingml/2006/wordprocessingDrawing" xmlns:w10="urn:schemas-microsoft-com:office:word" xmlns:w="http://schemas.openxmlformats.org/wordprocessingml/2006/main" xmlns:w14="http://schemas.microsoft.com/office/word/2010/wordml" xmlns:w15="http://schemas.microsoft.com/office/word/2012/wordml" xmlns:w16se="http://schemas.microsoft.com/office/word/2015/wordml/symex" xmlns:wpg="http://schemas.microsoft.com/office/word/2010/wordprocessingGroup" xmlns:wpi="http://schemas.microsoft.com/office/word/2010/wordprocessingInk" xmlns:wne="http://schemas.microsoft.com/office/word/2006/wordml" xmlns:wps="http://schemas.microsoft.com/office/word/2010/wordprocessingShape" mc:Ignorable="w14 w15 w16se wp14">
   <w:abstractNum w:abstractNumId="0" w15:restartNumberingAfterBreak="0">
     <w:nsid w:val="57161CD1"/>
     <w:multiLevelType w:val="multilevel"/>
@@ -2112,7 +2313,7 @@
       </w:pPr>
     </w:pPrDefault>
   </w:docDefaults>
-  <w:latentStyles w:defLockedState="0" w:defUIPriority="99" w:defSemiHidden="0" w:defUnhideWhenUsed="0" w:defQFormat="0" w:count="374">
+  <w:latentStyles w:defLockedState="0" w:defUIPriority="99" w:defSemiHidden="0" w:defUnhideWhenUsed="0" w:defQFormat="0" w:count="372">
     <w:lsdException w:name="Normal" w:uiPriority="0" w:qFormat="1"/>
     <w:lsdException w:name="heading 1" w:uiPriority="9" w:qFormat="1"/>
     <w:lsdException w:name="heading 2" w:semiHidden="1" w:uiPriority="9" w:unhideWhenUsed="1" w:qFormat="1"/>
@@ -2485,18 +2686,16 @@
     <w:lsdException w:name="List Table 6 Colorful Accent 6" w:uiPriority="51"/>
     <w:lsdException w:name="List Table 7 Colorful Accent 6" w:uiPriority="52"/>
     <w:lsdException w:name="Mention" w:semiHidden="1" w:unhideWhenUsed="1"/>
-    <w:lsdException w:name="Smart Hyperlink" w:semiHidden="1" w:unhideWhenUsed="1"/>
-    <w:lsdException w:name="Hashtag" w:semiHidden="1" w:unhideWhenUsed="1"/>
   </w:latentStyles>
-  <w:style w:type="paragraph" w:default="1" w:styleId="Normal">
+  <w:style w:type="paragraph" w:default="1" w:styleId="Standaard">
     <w:name w:val="Normal"/>
     <w:qFormat/>
   </w:style>
-  <w:style w:type="paragraph" w:styleId="Heading1">
+  <w:style w:type="paragraph" w:styleId="Kop1">
     <w:name w:val="heading 1"/>
-    <w:basedOn w:val="Normal"/>
-    <w:next w:val="Normal"/>
-    <w:link w:val="Heading1Char"/>
+    <w:basedOn w:val="Standaard"/>
+    <w:next w:val="Standaard"/>
+    <w:link w:val="Kop1Char"/>
     <w:uiPriority w:val="9"/>
     <w:qFormat/>
     <w:rsid w:val="00BE6C69"/>
@@ -2513,11 +2712,11 @@
       <w:szCs w:val="32"/>
     </w:rPr>
   </w:style>
-  <w:style w:type="paragraph" w:styleId="Heading2">
+  <w:style w:type="paragraph" w:styleId="Kop2">
     <w:name w:val="heading 2"/>
-    <w:basedOn w:val="Normal"/>
-    <w:next w:val="Normal"/>
-    <w:link w:val="Heading2Char"/>
+    <w:basedOn w:val="Standaard"/>
+    <w:next w:val="Standaard"/>
+    <w:link w:val="Kop2Char"/>
     <w:uiPriority w:val="9"/>
     <w:unhideWhenUsed/>
     <w:qFormat/>
@@ -2535,13 +2734,13 @@
       <w:szCs w:val="26"/>
     </w:rPr>
   </w:style>
-  <w:style w:type="character" w:default="1" w:styleId="DefaultParagraphFont">
+  <w:style w:type="character" w:default="1" w:styleId="Standaardalinea-lettertype">
     <w:name w:val="Default Paragraph Font"/>
     <w:uiPriority w:val="1"/>
     <w:semiHidden/>
     <w:unhideWhenUsed/>
   </w:style>
-  <w:style w:type="table" w:default="1" w:styleId="TableNormal">
+  <w:style w:type="table" w:default="1" w:styleId="Standaardtabel">
     <w:name w:val="Normal Table"/>
     <w:uiPriority w:val="99"/>
     <w:semiHidden/>
@@ -2556,16 +2755,16 @@
       </w:tblCellMar>
     </w:tblPr>
   </w:style>
-  <w:style w:type="numbering" w:default="1" w:styleId="NoList">
+  <w:style w:type="numbering" w:default="1" w:styleId="Geenlijst">
     <w:name w:val="No List"/>
     <w:uiPriority w:val="99"/>
     <w:semiHidden/>
     <w:unhideWhenUsed/>
   </w:style>
-  <w:style w:type="paragraph" w:styleId="Header">
+  <w:style w:type="paragraph" w:styleId="Koptekst">
     <w:name w:val="header"/>
-    <w:basedOn w:val="Normal"/>
-    <w:link w:val="HeaderChar"/>
+    <w:basedOn w:val="Standaard"/>
+    <w:link w:val="KoptekstChar"/>
     <w:uiPriority w:val="99"/>
     <w:unhideWhenUsed/>
     <w:rsid w:val="004A04A7"/>
@@ -2577,17 +2776,17 @@
       <w:spacing w:after="0" w:line="240" w:lineRule="auto"/>
     </w:pPr>
   </w:style>
-  <w:style w:type="character" w:customStyle="1" w:styleId="HeaderChar">
-    <w:name w:val="Header Char"/>
-    <w:basedOn w:val="DefaultParagraphFont"/>
-    <w:link w:val="Header"/>
+  <w:style w:type="character" w:customStyle="1" w:styleId="KoptekstChar">
+    <w:name w:val="Koptekst Char"/>
+    <w:basedOn w:val="Standaardalinea-lettertype"/>
+    <w:link w:val="Koptekst"/>
     <w:uiPriority w:val="99"/>
     <w:rsid w:val="004A04A7"/>
   </w:style>
-  <w:style w:type="paragraph" w:styleId="Footer">
+  <w:style w:type="paragraph" w:styleId="Voettekst">
     <w:name w:val="footer"/>
-    <w:basedOn w:val="Normal"/>
-    <w:link w:val="FooterChar"/>
+    <w:basedOn w:val="Standaard"/>
+    <w:link w:val="VoettekstChar"/>
     <w:uiPriority w:val="99"/>
     <w:unhideWhenUsed/>
     <w:rsid w:val="004A04A7"/>
@@ -2599,18 +2798,18 @@
       <w:spacing w:after="0" w:line="240" w:lineRule="auto"/>
     </w:pPr>
   </w:style>
-  <w:style w:type="character" w:customStyle="1" w:styleId="FooterChar">
-    <w:name w:val="Footer Char"/>
-    <w:basedOn w:val="DefaultParagraphFont"/>
-    <w:link w:val="Footer"/>
+  <w:style w:type="character" w:customStyle="1" w:styleId="VoettekstChar">
+    <w:name w:val="Voettekst Char"/>
+    <w:basedOn w:val="Standaardalinea-lettertype"/>
+    <w:link w:val="Voettekst"/>
     <w:uiPriority w:val="99"/>
     <w:rsid w:val="004A04A7"/>
   </w:style>
-  <w:style w:type="paragraph" w:styleId="Title">
+  <w:style w:type="paragraph" w:styleId="Titel">
     <w:name w:val="Title"/>
-    <w:basedOn w:val="Normal"/>
-    <w:next w:val="Normal"/>
-    <w:link w:val="TitleChar"/>
+    <w:basedOn w:val="Standaard"/>
+    <w:next w:val="Standaard"/>
+    <w:link w:val="TitelChar"/>
     <w:uiPriority w:val="10"/>
     <w:qFormat/>
     <w:rsid w:val="00BE6C69"/>
@@ -2626,10 +2825,10 @@
       <w:szCs w:val="56"/>
     </w:rPr>
   </w:style>
-  <w:style w:type="character" w:customStyle="1" w:styleId="TitleChar">
-    <w:name w:val="Title Char"/>
-    <w:basedOn w:val="DefaultParagraphFont"/>
-    <w:link w:val="Title"/>
+  <w:style w:type="character" w:customStyle="1" w:styleId="TitelChar">
+    <w:name w:val="Titel Char"/>
+    <w:basedOn w:val="Standaardalinea-lettertype"/>
+    <w:link w:val="Titel"/>
     <w:uiPriority w:val="10"/>
     <w:rsid w:val="00BE6C69"/>
     <w:rPr>
@@ -2640,10 +2839,10 @@
       <w:szCs w:val="56"/>
     </w:rPr>
   </w:style>
-  <w:style w:type="character" w:customStyle="1" w:styleId="Heading2Char">
-    <w:name w:val="Heading 2 Char"/>
-    <w:basedOn w:val="DefaultParagraphFont"/>
-    <w:link w:val="Heading2"/>
+  <w:style w:type="character" w:customStyle="1" w:styleId="Kop2Char">
+    <w:name w:val="Kop 2 Char"/>
+    <w:basedOn w:val="Standaardalinea-lettertype"/>
+    <w:link w:val="Kop2"/>
     <w:uiPriority w:val="9"/>
     <w:rsid w:val="00BE6C69"/>
     <w:rPr>
@@ -2653,10 +2852,10 @@
       <w:szCs w:val="26"/>
     </w:rPr>
   </w:style>
-  <w:style w:type="character" w:customStyle="1" w:styleId="Heading1Char">
-    <w:name w:val="Heading 1 Char"/>
-    <w:basedOn w:val="DefaultParagraphFont"/>
-    <w:link w:val="Heading1"/>
+  <w:style w:type="character" w:customStyle="1" w:styleId="Kop1Char">
+    <w:name w:val="Kop 1 Char"/>
+    <w:basedOn w:val="Standaardalinea-lettertype"/>
+    <w:link w:val="Kop1"/>
     <w:uiPriority w:val="9"/>
     <w:rsid w:val="00BE6C69"/>
     <w:rPr>
@@ -2666,9 +2865,9 @@
       <w:szCs w:val="32"/>
     </w:rPr>
   </w:style>
-  <w:style w:type="paragraph" w:styleId="ListParagraph">
+  <w:style w:type="paragraph" w:styleId="Lijstalinea">
     <w:name w:val="List Paragraph"/>
-    <w:basedOn w:val="Normal"/>
+    <w:basedOn w:val="Standaard"/>
     <w:uiPriority w:val="34"/>
     <w:qFormat/>
     <w:rsid w:val="00E05E48"/>
@@ -2677,9 +2876,9 @@
       <w:contextualSpacing/>
     </w:pPr>
   </w:style>
-  <w:style w:type="table" w:styleId="TableGrid">
+  <w:style w:type="table" w:styleId="Tabelraster">
     <w:name w:val="Table Grid"/>
-    <w:basedOn w:val="TableNormal"/>
+    <w:basedOn w:val="Standaardtabel"/>
     <w:uiPriority w:val="39"/>
     <w:rsid w:val="00FA5117"/>
     <w:pPr>

</xml_diff>